<commit_message>
Phương thức nhận Map Api key
</commit_message>
<xml_diff>
--- a/Researching Contents/Nhận Map API Key.docx
+++ b/Researching Contents/Nhận Map API Key.docx
@@ -3,13 +3,13 @@
 <w:document xmlns:wpc="http://schemas.microsoft.com/office/word/2010/wordprocessingCanvas" xmlns:mc="http://schemas.openxmlformats.org/markup-compatibility/2006" xmlns:o="urn:schemas-microsoft-com:office:office" xmlns:r="http://schemas.openxmlformats.org/officeDocument/2006/relationships" xmlns:m="http://schemas.openxmlformats.org/officeDocument/2006/math" xmlns:v="urn:schemas-microsoft-com:vml" xmlns:wp14="http://schemas.microsoft.com/office/word/2010/wordprocessingDrawing" xmlns:wp="http://schemas.openxmlformats.org/drawingml/2006/wordprocessingDrawing" xmlns:w10="urn:schemas-microsoft-com:office:word" xmlns:w="http://schemas.openxmlformats.org/wordprocessingml/2006/main" xmlns:w14="http://schemas.microsoft.com/office/word/2010/wordml" xmlns:wpg="http://schemas.microsoft.com/office/word/2010/wordprocessingGroup" xmlns:wpi="http://schemas.microsoft.com/office/word/2010/wordprocessingInk" xmlns:wne="http://schemas.microsoft.com/office/word/2006/wordml" xmlns:wps="http://schemas.microsoft.com/office/word/2010/wordprocessingShape" mc:Ignorable="w14 wp14">
   <w:body>
     <w:p>
-      <w:r>
-        <w:t>Link:</w:t>
-      </w:r>
-      <w:bookmarkStart w:id="0" w:name="_GoBack"/>
-      <w:bookmarkEnd w:id="0"/>
-      <w:r>
-        <w:t xml:space="preserve"> </w:t>
+      <w:pPr>
+        <w:rPr>
+          <w:rStyle w:val="Hyperlink"/>
+        </w:rPr>
+      </w:pPr>
+      <w:r>
+        <w:t xml:space="preserve">Link: </w:t>
       </w:r>
       <w:hyperlink r:id="rId5" w:history="1">
         <w:r>
@@ -19,6 +19,2414 @@
           <w:t>http://code.google.com/android/add-ons/google-apis/mapkey.html</w:t>
         </w:r>
       </w:hyperlink>
+    </w:p>
+    <w:p>
+      <w:pPr>
+        <w:jc w:val="both"/>
+        <w:rPr>
+          <w:sz w:val="24"/>
+          <w:szCs w:val="24"/>
+        </w:rPr>
+      </w:pPr>
+      <w:r>
+        <w:rPr>
+          <w:sz w:val="24"/>
+          <w:szCs w:val="24"/>
+        </w:rPr>
+        <w:t>Class MapView trong thư viện Map là 1 class rất hữu dụng cho phép bạn dễ dàng tích hợp Google Maps vào ứng dụng của bạn. Nó cung cấp xây dựng trong bản đồ tải về, dựng hình, cũng như một loạt các tùy chọn hiển thị và điều khiển.</w:t>
+      </w:r>
+    </w:p>
+    <w:p>
+      <w:pPr>
+        <w:jc w:val="both"/>
+        <w:rPr>
+          <w:sz w:val="24"/>
+          <w:szCs w:val="24"/>
+        </w:rPr>
+      </w:pPr>
+    </w:p>
+    <w:p>
+      <w:pPr>
+        <w:jc w:val="both"/>
+        <w:rPr>
+          <w:sz w:val="24"/>
+          <w:szCs w:val="24"/>
+        </w:rPr>
+      </w:pPr>
+      <w:r>
+        <w:rPr>
+          <w:sz w:val="24"/>
+          <w:szCs w:val="24"/>
+        </w:rPr>
+        <w:t>Bởi vì MapView cung cấp cho bạn truy cập vào dữ liệu của Google Maps, bạn cần phải đăng ký với dịch vụ Google Maps và đồng ý với các điều khoản dịch vụ áp dụng trước khi MapView của bạn lấy dữ liệu từ Google Maps. Điều này sẽ được áp dụng khi bạn đang phát triển ứng dụng của bạn trên giả lập hoặc chuẩn bị đưa ứng dụng của bạn triển khai đến các thiết bị di động.</w:t>
+      </w:r>
+    </w:p>
+    <w:p>
+      <w:pPr>
+        <w:jc w:val="both"/>
+        <w:rPr>
+          <w:sz w:val="24"/>
+          <w:szCs w:val="24"/>
+        </w:rPr>
+      </w:pPr>
+      <w:r>
+        <w:rPr>
+          <w:sz w:val="24"/>
+          <w:szCs w:val="24"/>
+        </w:rPr>
+        <w:t>Đăng ký một Maps API key rất đơn giản, miễn phí, và có hai phần:</w:t>
+      </w:r>
+    </w:p>
+    <w:p>
+      <w:pPr>
+        <w:jc w:val="both"/>
+        <w:rPr>
+          <w:sz w:val="24"/>
+          <w:szCs w:val="24"/>
+        </w:rPr>
+      </w:pPr>
+    </w:p>
+    <w:p>
+      <w:pPr>
+        <w:ind w:firstLine="720"/>
+        <w:jc w:val="both"/>
+        <w:rPr>
+          <w:sz w:val="24"/>
+          <w:szCs w:val="24"/>
+        </w:rPr>
+      </w:pPr>
+      <w:r>
+        <w:rPr>
+          <w:sz w:val="24"/>
+          <w:szCs w:val="24"/>
+        </w:rPr>
+        <w:t>Đăng ký mã MD5 mà bạn sẽ sử dụng để nhập vào đơn của bạn. Service sau đó sẽ cung cấp cho bạn một Maps API Key.</w:t>
+      </w:r>
+    </w:p>
+    <w:p>
+      <w:pPr>
+        <w:ind w:firstLine="720"/>
+        <w:jc w:val="both"/>
+        <w:rPr>
+          <w:sz w:val="24"/>
+          <w:szCs w:val="24"/>
+        </w:rPr>
+      </w:pPr>
+      <w:r>
+        <w:rPr>
+          <w:sz w:val="24"/>
+          <w:szCs w:val="24"/>
+        </w:rPr>
+        <w:t>Thêm một đoạn tham chiếu đến Maps API trong mỗi MapView. Bạn có thể sử dụng Maps API Key cho bất kỳ MapView trong bất kỳ ứng dụng Android, cung cấp ứng dụng được ký kết với giấy chứng nhận mã MD5 mà bạn đã đăng ký với service.</w:t>
+      </w:r>
+    </w:p>
+    <w:p>
+      <w:pPr>
+        <w:ind w:firstLine="720"/>
+        <w:jc w:val="both"/>
+        <w:rPr>
+          <w:sz w:val="24"/>
+          <w:szCs w:val="24"/>
+        </w:rPr>
+      </w:pPr>
+    </w:p>
+    <w:p>
+      <w:pPr>
+        <w:ind w:firstLine="720"/>
+        <w:jc w:val="both"/>
+        <w:rPr>
+          <w:sz w:val="24"/>
+          <w:szCs w:val="24"/>
+        </w:rPr>
+      </w:pPr>
+      <w:r>
+        <w:rPr>
+          <w:sz w:val="24"/>
+          <w:szCs w:val="24"/>
+        </w:rPr>
+        <w:t>Tổng quan:</w:t>
+      </w:r>
+    </w:p>
+    <w:p>
+      <w:pPr>
+        <w:ind w:firstLine="720"/>
+        <w:jc w:val="both"/>
+        <w:rPr>
+          <w:sz w:val="24"/>
+          <w:szCs w:val="24"/>
+        </w:rPr>
+      </w:pPr>
+      <w:r>
+        <w:rPr>
+          <w:sz w:val="24"/>
+          <w:szCs w:val="24"/>
+        </w:rPr>
+        <w:t>Để đảm bảo rằng các ứng dụng sử dụng dữ liệu bản đồ một cách phù hợp, Google Maps service yêu cầu nguời phát triển ứng dụng đăng ký với service, đồng ý với điều khoản và cung cấp một mã MD5. Đối với mã đăng ký, service cung cấp cho chúng ta một Maps API Key - một chuỗi chữ số xác định duy nhất.</w:t>
+      </w:r>
+    </w:p>
+    <w:p>
+      <w:pPr>
+        <w:ind w:firstLine="720"/>
+        <w:jc w:val="both"/>
+        <w:rPr>
+          <w:sz w:val="24"/>
+          <w:szCs w:val="24"/>
+        </w:rPr>
+      </w:pPr>
+      <w:r>
+        <w:rPr>
+          <w:sz w:val="24"/>
+          <w:szCs w:val="24"/>
+        </w:rPr>
+        <w:t>Google maps service cũng đòi hỏi mỗi MapView xác định tới service bằng các sử dụng Maps Api Key. Trước khi cung cấp map cho MapView, Service kiểm tra Maps API key được cung cấp bởi MapView Để đảm bảo rằng:</w:t>
+      </w:r>
+    </w:p>
+    <w:p>
+      <w:pPr>
+        <w:ind w:firstLine="720"/>
+        <w:jc w:val="both"/>
+        <w:rPr>
+          <w:sz w:val="24"/>
+          <w:szCs w:val="24"/>
+        </w:rPr>
+      </w:pPr>
+    </w:p>
+    <w:p>
+      <w:pPr>
+        <w:ind w:firstLine="720"/>
+        <w:jc w:val="both"/>
+        <w:rPr>
+          <w:sz w:val="24"/>
+          <w:szCs w:val="24"/>
+        </w:rPr>
+      </w:pPr>
+    </w:p>
+    <w:p>
+      <w:pPr>
+        <w:spacing w:after="240"/>
+        <w:jc w:val="both"/>
+        <w:rPr>
+          <w:rFonts w:eastAsia="Times New Roman"/>
+          <w:b/>
+          <w:bCs/>
+          <w:color w:val="333333"/>
+          <w:sz w:val="24"/>
+          <w:szCs w:val="24"/>
+          <w:shd w:val="clear" w:color="auto" w:fill="FAFAFA"/>
+        </w:rPr>
+      </w:pPr>
+    </w:p>
+    <w:p>
+      <w:pPr>
+        <w:ind w:firstLine="720"/>
+        <w:jc w:val="both"/>
+        <w:rPr>
+          <w:sz w:val="24"/>
+          <w:szCs w:val="24"/>
+        </w:rPr>
+      </w:pPr>
+      <w:r>
+        <w:rPr>
+          <w:sz w:val="24"/>
+          <w:szCs w:val="24"/>
+        </w:rPr>
+        <w:lastRenderedPageBreak/>
+        <w:t xml:space="preserve">Để đăng ký một Maps API Key, bạn cần phải cung cấp dấu MD5 fingerprint mà bạn sẽ sử dụng để ký vào đơn xin của bạn. </w:t>
+      </w:r>
+    </w:p>
+    <w:p>
+      <w:pPr>
+        <w:ind w:firstLine="720"/>
+        <w:jc w:val="both"/>
+        <w:rPr>
+          <w:sz w:val="24"/>
+          <w:szCs w:val="24"/>
+        </w:rPr>
+      </w:pPr>
+      <w:r>
+        <w:rPr>
+          <w:sz w:val="24"/>
+          <w:szCs w:val="24"/>
+        </w:rPr>
+        <w:t>Chạy Keytool với -list. Bảng dưới đây liệt kê các tùy chọn bạn nên sử dụng.</w:t>
+      </w:r>
+    </w:p>
+    <w:p>
+      <w:pPr>
+        <w:ind w:firstLine="720"/>
+        <w:jc w:val="both"/>
+        <w:rPr>
+          <w:sz w:val="24"/>
+          <w:szCs w:val="24"/>
+        </w:rPr>
+      </w:pPr>
+    </w:p>
+    <w:tbl>
+      <w:tblPr>
+        <w:tblW w:w="0" w:type="auto"/>
+        <w:tblInd w:w="15" w:type="dxa"/>
+        <w:tblBorders>
+          <w:top w:val="single" w:sz="6" w:space="0" w:color="BBBBBB"/>
+          <w:left w:val="single" w:sz="6" w:space="0" w:color="BBBBBB"/>
+          <w:bottom w:val="single" w:sz="6" w:space="0" w:color="BBBBBB"/>
+          <w:right w:val="single" w:sz="6" w:space="0" w:color="BBBBBB"/>
+        </w:tblBorders>
+        <w:tblCellMar>
+          <w:top w:w="15" w:type="dxa"/>
+          <w:left w:w="15" w:type="dxa"/>
+          <w:bottom w:w="15" w:type="dxa"/>
+          <w:right w:w="15" w:type="dxa"/>
+        </w:tblCellMar>
+        <w:tblLook w:val="04A0" w:firstRow="1" w:lastRow="0" w:firstColumn="1" w:lastColumn="0" w:noHBand="0" w:noVBand="1"/>
+      </w:tblPr>
+      <w:tblGrid>
+        <w:gridCol w:w="3937"/>
+        <w:gridCol w:w="4639"/>
+      </w:tblGrid>
+      <w:tr>
+        <w:tc>
+          <w:tcPr>
+            <w:tcW w:w="0" w:type="auto"/>
+            <w:tcBorders>
+              <w:top w:val="single" w:sz="6" w:space="0" w:color="BBBBBB"/>
+              <w:left w:val="single" w:sz="6" w:space="0" w:color="BBBBBB"/>
+              <w:bottom w:val="single" w:sz="6" w:space="0" w:color="BBBBBB"/>
+              <w:right w:val="single" w:sz="6" w:space="0" w:color="BBBBBB"/>
+            </w:tcBorders>
+            <w:shd w:val="clear" w:color="auto" w:fill="E5ECF9"/>
+            <w:tcMar>
+              <w:top w:w="90" w:type="dxa"/>
+              <w:left w:w="180" w:type="dxa"/>
+              <w:bottom w:w="90" w:type="dxa"/>
+              <w:right w:w="180" w:type="dxa"/>
+            </w:tcMar>
+            <w:hideMark/>
+          </w:tcPr>
+          <w:p>
+            <w:pPr>
+              <w:spacing w:before="240" w:line="240" w:lineRule="atLeast"/>
+              <w:rPr>
+                <w:rFonts w:eastAsia="Times New Roman"/>
+                <w:b/>
+                <w:bCs/>
+                <w:sz w:val="24"/>
+                <w:szCs w:val="24"/>
+              </w:rPr>
+            </w:pPr>
+            <w:r>
+              <w:rPr>
+                <w:rFonts w:eastAsia="Times New Roman"/>
+                <w:b/>
+                <w:bCs/>
+                <w:sz w:val="24"/>
+                <w:szCs w:val="24"/>
+              </w:rPr>
+              <w:t>Keytool Option</w:t>
+            </w:r>
+          </w:p>
+        </w:tc>
+        <w:tc>
+          <w:tcPr>
+            <w:tcW w:w="0" w:type="auto"/>
+            <w:tcBorders>
+              <w:top w:val="single" w:sz="6" w:space="0" w:color="BBBBBB"/>
+              <w:left w:val="single" w:sz="6" w:space="0" w:color="BBBBBB"/>
+              <w:bottom w:val="single" w:sz="6" w:space="0" w:color="BBBBBB"/>
+              <w:right w:val="single" w:sz="6" w:space="0" w:color="BBBBBB"/>
+            </w:tcBorders>
+            <w:shd w:val="clear" w:color="auto" w:fill="E5ECF9"/>
+            <w:tcMar>
+              <w:top w:w="90" w:type="dxa"/>
+              <w:left w:w="180" w:type="dxa"/>
+              <w:bottom w:w="90" w:type="dxa"/>
+              <w:right w:w="180" w:type="dxa"/>
+            </w:tcMar>
+            <w:hideMark/>
+          </w:tcPr>
+          <w:p>
+            <w:pPr>
+              <w:spacing w:before="240" w:line="240" w:lineRule="atLeast"/>
+              <w:rPr>
+                <w:rFonts w:eastAsia="Times New Roman"/>
+                <w:b/>
+                <w:bCs/>
+                <w:sz w:val="24"/>
+                <w:szCs w:val="24"/>
+              </w:rPr>
+            </w:pPr>
+            <w:r>
+              <w:rPr>
+                <w:rFonts w:eastAsia="Times New Roman"/>
+                <w:b/>
+                <w:bCs/>
+                <w:sz w:val="24"/>
+                <w:szCs w:val="24"/>
+              </w:rPr>
+              <w:t>Description</w:t>
+            </w:r>
+          </w:p>
+        </w:tc>
+      </w:tr>
+      <w:tr>
+        <w:tc>
+          <w:tcPr>
+            <w:tcW w:w="0" w:type="auto"/>
+            <w:tcBorders>
+              <w:top w:val="single" w:sz="6" w:space="0" w:color="BBBBBB"/>
+              <w:left w:val="single" w:sz="6" w:space="0" w:color="BBBBBB"/>
+              <w:bottom w:val="single" w:sz="6" w:space="0" w:color="BBBBBB"/>
+              <w:right w:val="single" w:sz="6" w:space="0" w:color="BBBBBB"/>
+            </w:tcBorders>
+            <w:shd w:val="clear" w:color="auto" w:fill="FFFFFF"/>
+            <w:tcMar>
+              <w:top w:w="90" w:type="dxa"/>
+              <w:left w:w="180" w:type="dxa"/>
+              <w:bottom w:w="90" w:type="dxa"/>
+              <w:right w:w="180" w:type="dxa"/>
+            </w:tcMar>
+            <w:hideMark/>
+          </w:tcPr>
+          <w:p>
+            <w:pPr>
+              <w:spacing w:before="240" w:line="240" w:lineRule="atLeast"/>
+              <w:rPr>
+                <w:rFonts w:eastAsia="Times New Roman"/>
+                <w:sz w:val="24"/>
+                <w:szCs w:val="24"/>
+              </w:rPr>
+            </w:pPr>
+            <w:r>
+              <w:rPr>
+                <w:rFonts w:eastAsia="Times New Roman"/>
+                <w:color w:val="007000"/>
+                <w:sz w:val="24"/>
+                <w:szCs w:val="24"/>
+              </w:rPr>
+              <w:t>-list</w:t>
+            </w:r>
+          </w:p>
+        </w:tc>
+        <w:tc>
+          <w:tcPr>
+            <w:tcW w:w="0" w:type="auto"/>
+            <w:tcBorders>
+              <w:top w:val="single" w:sz="6" w:space="0" w:color="BBBBBB"/>
+              <w:left w:val="single" w:sz="6" w:space="0" w:color="BBBBBB"/>
+              <w:bottom w:val="single" w:sz="6" w:space="0" w:color="BBBBBB"/>
+              <w:right w:val="single" w:sz="6" w:space="0" w:color="BBBBBB"/>
+            </w:tcBorders>
+            <w:shd w:val="clear" w:color="auto" w:fill="FFFFFF"/>
+            <w:tcMar>
+              <w:top w:w="90" w:type="dxa"/>
+              <w:left w:w="180" w:type="dxa"/>
+              <w:bottom w:w="90" w:type="dxa"/>
+              <w:right w:w="180" w:type="dxa"/>
+            </w:tcMar>
+            <w:hideMark/>
+          </w:tcPr>
+          <w:p>
+            <w:pPr>
+              <w:spacing w:before="240" w:line="240" w:lineRule="atLeast"/>
+              <w:rPr>
+                <w:rFonts w:eastAsia="Times New Roman"/>
+                <w:sz w:val="24"/>
+                <w:szCs w:val="24"/>
+              </w:rPr>
+            </w:pPr>
+            <w:r>
+              <w:rPr>
+                <w:rFonts w:eastAsia="Times New Roman"/>
+                <w:sz w:val="24"/>
+                <w:szCs w:val="24"/>
+              </w:rPr>
+              <w:t xml:space="preserve">In  ra mã MD5 </w:t>
+            </w:r>
+          </w:p>
+        </w:tc>
+      </w:tr>
+      <w:tr>
+        <w:tc>
+          <w:tcPr>
+            <w:tcW w:w="0" w:type="auto"/>
+            <w:tcBorders>
+              <w:top w:val="single" w:sz="6" w:space="0" w:color="BBBBBB"/>
+              <w:left w:val="single" w:sz="6" w:space="0" w:color="BBBBBB"/>
+              <w:bottom w:val="single" w:sz="6" w:space="0" w:color="BBBBBB"/>
+              <w:right w:val="single" w:sz="6" w:space="0" w:color="BBBBBB"/>
+            </w:tcBorders>
+            <w:shd w:val="clear" w:color="auto" w:fill="FFFFFF"/>
+            <w:tcMar>
+              <w:top w:w="90" w:type="dxa"/>
+              <w:left w:w="180" w:type="dxa"/>
+              <w:bottom w:w="90" w:type="dxa"/>
+              <w:right w:w="180" w:type="dxa"/>
+            </w:tcMar>
+            <w:hideMark/>
+          </w:tcPr>
+          <w:p>
+            <w:pPr>
+              <w:spacing w:before="240" w:line="240" w:lineRule="atLeast"/>
+              <w:rPr>
+                <w:rFonts w:eastAsia="Times New Roman"/>
+                <w:sz w:val="24"/>
+                <w:szCs w:val="24"/>
+              </w:rPr>
+            </w:pPr>
+            <w:r>
+              <w:rPr>
+                <w:rFonts w:eastAsia="Times New Roman"/>
+                <w:color w:val="007000"/>
+                <w:sz w:val="24"/>
+                <w:szCs w:val="24"/>
+              </w:rPr>
+              <w:t>-keystore &lt;keystore-name&gt;.keystore</w:t>
+            </w:r>
+          </w:p>
+        </w:tc>
+        <w:tc>
+          <w:tcPr>
+            <w:tcW w:w="0" w:type="auto"/>
+            <w:tcBorders>
+              <w:top w:val="single" w:sz="6" w:space="0" w:color="BBBBBB"/>
+              <w:left w:val="single" w:sz="6" w:space="0" w:color="BBBBBB"/>
+              <w:bottom w:val="single" w:sz="6" w:space="0" w:color="BBBBBB"/>
+              <w:right w:val="single" w:sz="6" w:space="0" w:color="BBBBBB"/>
+            </w:tcBorders>
+            <w:shd w:val="clear" w:color="auto" w:fill="FFFFFF"/>
+            <w:tcMar>
+              <w:top w:w="90" w:type="dxa"/>
+              <w:left w:w="180" w:type="dxa"/>
+              <w:bottom w:w="90" w:type="dxa"/>
+              <w:right w:w="180" w:type="dxa"/>
+            </w:tcMar>
+            <w:hideMark/>
+          </w:tcPr>
+          <w:p>
+            <w:pPr>
+              <w:spacing w:before="240" w:line="240" w:lineRule="atLeast"/>
+              <w:rPr>
+                <w:rFonts w:eastAsia="Times New Roman"/>
+                <w:sz w:val="24"/>
+                <w:szCs w:val="24"/>
+              </w:rPr>
+            </w:pPr>
+            <w:r>
+              <w:rPr>
+                <w:rFonts w:eastAsia="Times New Roman"/>
+                <w:sz w:val="24"/>
+                <w:szCs w:val="24"/>
+              </w:rPr>
+              <w:t>Các tên của keystore có chứa key</w:t>
+            </w:r>
+          </w:p>
+        </w:tc>
+      </w:tr>
+      <w:tr>
+        <w:tc>
+          <w:tcPr>
+            <w:tcW w:w="0" w:type="auto"/>
+            <w:tcBorders>
+              <w:top w:val="single" w:sz="6" w:space="0" w:color="BBBBBB"/>
+              <w:left w:val="single" w:sz="6" w:space="0" w:color="BBBBBB"/>
+              <w:bottom w:val="single" w:sz="6" w:space="0" w:color="BBBBBB"/>
+              <w:right w:val="single" w:sz="6" w:space="0" w:color="BBBBBB"/>
+            </w:tcBorders>
+            <w:shd w:val="clear" w:color="auto" w:fill="FFFFFF"/>
+            <w:tcMar>
+              <w:top w:w="90" w:type="dxa"/>
+              <w:left w:w="180" w:type="dxa"/>
+              <w:bottom w:w="90" w:type="dxa"/>
+              <w:right w:w="180" w:type="dxa"/>
+            </w:tcMar>
+            <w:hideMark/>
+          </w:tcPr>
+          <w:p>
+            <w:pPr>
+              <w:spacing w:before="240" w:line="240" w:lineRule="atLeast"/>
+              <w:rPr>
+                <w:rFonts w:eastAsia="Times New Roman"/>
+                <w:sz w:val="24"/>
+                <w:szCs w:val="24"/>
+              </w:rPr>
+            </w:pPr>
+            <w:r>
+              <w:rPr>
+                <w:rFonts w:eastAsia="Times New Roman"/>
+                <w:color w:val="007000"/>
+                <w:sz w:val="24"/>
+                <w:szCs w:val="24"/>
+              </w:rPr>
+              <w:t>-storepass &lt;password&gt;</w:t>
+            </w:r>
+          </w:p>
+        </w:tc>
+        <w:tc>
+          <w:tcPr>
+            <w:tcW w:w="0" w:type="auto"/>
+            <w:tcBorders>
+              <w:top w:val="single" w:sz="6" w:space="0" w:color="BBBBBB"/>
+              <w:left w:val="single" w:sz="6" w:space="0" w:color="BBBBBB"/>
+              <w:bottom w:val="single" w:sz="6" w:space="0" w:color="BBBBBB"/>
+              <w:right w:val="single" w:sz="6" w:space="0" w:color="BBBBBB"/>
+            </w:tcBorders>
+            <w:shd w:val="clear" w:color="auto" w:fill="FFFFFF"/>
+            <w:tcMar>
+              <w:top w:w="90" w:type="dxa"/>
+              <w:left w:w="180" w:type="dxa"/>
+              <w:bottom w:w="90" w:type="dxa"/>
+              <w:right w:w="180" w:type="dxa"/>
+            </w:tcMar>
+            <w:hideMark/>
+          </w:tcPr>
+          <w:p>
+            <w:pPr>
+              <w:spacing w:after="240" w:line="240" w:lineRule="atLeast"/>
+              <w:rPr>
+                <w:rFonts w:eastAsia="Times New Roman"/>
+                <w:sz w:val="24"/>
+                <w:szCs w:val="24"/>
+              </w:rPr>
+            </w:pPr>
+            <w:r>
+              <w:rPr>
+                <w:rFonts w:eastAsia="Times New Roman"/>
+                <w:sz w:val="24"/>
+                <w:szCs w:val="24"/>
+              </w:rPr>
+              <w:t>Một mật khẩu cho keystore.</w:t>
+            </w:r>
+          </w:p>
+        </w:tc>
+      </w:tr>
+      <w:tr>
+        <w:tc>
+          <w:tcPr>
+            <w:tcW w:w="0" w:type="auto"/>
+            <w:tcBorders>
+              <w:top w:val="single" w:sz="6" w:space="0" w:color="BBBBBB"/>
+              <w:left w:val="single" w:sz="6" w:space="0" w:color="BBBBBB"/>
+              <w:bottom w:val="single" w:sz="6" w:space="0" w:color="BBBBBB"/>
+              <w:right w:val="single" w:sz="6" w:space="0" w:color="BBBBBB"/>
+            </w:tcBorders>
+            <w:shd w:val="clear" w:color="auto" w:fill="FFFFFF"/>
+            <w:tcMar>
+              <w:top w:w="90" w:type="dxa"/>
+              <w:left w:w="180" w:type="dxa"/>
+              <w:bottom w:w="90" w:type="dxa"/>
+              <w:right w:w="180" w:type="dxa"/>
+            </w:tcMar>
+            <w:hideMark/>
+          </w:tcPr>
+          <w:p>
+            <w:pPr>
+              <w:spacing w:line="240" w:lineRule="atLeast"/>
+              <w:rPr>
+                <w:rFonts w:eastAsia="Times New Roman"/>
+                <w:sz w:val="24"/>
+                <w:szCs w:val="24"/>
+              </w:rPr>
+            </w:pPr>
+            <w:r>
+              <w:rPr>
+                <w:rFonts w:eastAsia="Times New Roman"/>
+                <w:color w:val="007000"/>
+                <w:sz w:val="24"/>
+                <w:szCs w:val="24"/>
+              </w:rPr>
+              <w:t>-alias &lt;alias_name&gt;</w:t>
+            </w:r>
+          </w:p>
+        </w:tc>
+        <w:tc>
+          <w:tcPr>
+            <w:tcW w:w="0" w:type="auto"/>
+            <w:tcBorders>
+              <w:top w:val="single" w:sz="6" w:space="0" w:color="BBBBBB"/>
+              <w:left w:val="single" w:sz="6" w:space="0" w:color="BBBBBB"/>
+              <w:bottom w:val="single" w:sz="6" w:space="0" w:color="BBBBBB"/>
+              <w:right w:val="single" w:sz="6" w:space="0" w:color="BBBBBB"/>
+            </w:tcBorders>
+            <w:shd w:val="clear" w:color="auto" w:fill="FFFFFF"/>
+            <w:tcMar>
+              <w:top w:w="90" w:type="dxa"/>
+              <w:left w:w="180" w:type="dxa"/>
+              <w:bottom w:w="90" w:type="dxa"/>
+              <w:right w:w="180" w:type="dxa"/>
+            </w:tcMar>
+            <w:hideMark/>
+          </w:tcPr>
+          <w:p>
+            <w:pPr>
+              <w:spacing w:line="240" w:lineRule="atLeast"/>
+              <w:rPr>
+                <w:rFonts w:eastAsia="Times New Roman"/>
+                <w:sz w:val="24"/>
+                <w:szCs w:val="24"/>
+              </w:rPr>
+            </w:pPr>
+            <w:r>
+              <w:rPr>
+                <w:rFonts w:eastAsia="Times New Roman"/>
+                <w:sz w:val="24"/>
+                <w:szCs w:val="24"/>
+              </w:rPr>
+              <w:t>Các bí danh cho skey để tạo ra các mã MD5.</w:t>
+            </w:r>
+          </w:p>
+        </w:tc>
+      </w:tr>
+      <w:tr>
+        <w:tc>
+          <w:tcPr>
+            <w:tcW w:w="0" w:type="auto"/>
+            <w:tcBorders>
+              <w:top w:val="single" w:sz="6" w:space="0" w:color="BBBBBB"/>
+              <w:left w:val="single" w:sz="6" w:space="0" w:color="BBBBBB"/>
+              <w:bottom w:val="single" w:sz="6" w:space="0" w:color="BBBBBB"/>
+              <w:right w:val="single" w:sz="6" w:space="0" w:color="BBBBBB"/>
+            </w:tcBorders>
+            <w:shd w:val="clear" w:color="auto" w:fill="FFFFFF"/>
+            <w:tcMar>
+              <w:top w:w="90" w:type="dxa"/>
+              <w:left w:w="180" w:type="dxa"/>
+              <w:bottom w:w="90" w:type="dxa"/>
+              <w:right w:w="180" w:type="dxa"/>
+            </w:tcMar>
+            <w:hideMark/>
+          </w:tcPr>
+          <w:p>
+            <w:pPr>
+              <w:spacing w:line="240" w:lineRule="atLeast"/>
+              <w:rPr>
+                <w:rFonts w:eastAsia="Times New Roman"/>
+                <w:sz w:val="24"/>
+                <w:szCs w:val="24"/>
+              </w:rPr>
+            </w:pPr>
+            <w:r>
+              <w:rPr>
+                <w:rFonts w:eastAsia="Times New Roman"/>
+                <w:color w:val="007000"/>
+                <w:sz w:val="24"/>
+                <w:szCs w:val="24"/>
+              </w:rPr>
+              <w:t>-keypass &lt;password&gt;</w:t>
+            </w:r>
+          </w:p>
+        </w:tc>
+        <w:tc>
+          <w:tcPr>
+            <w:tcW w:w="0" w:type="auto"/>
+            <w:tcBorders>
+              <w:top w:val="single" w:sz="6" w:space="0" w:color="BBBBBB"/>
+              <w:left w:val="single" w:sz="6" w:space="0" w:color="BBBBBB"/>
+              <w:bottom w:val="single" w:sz="6" w:space="0" w:color="BBBBBB"/>
+              <w:right w:val="single" w:sz="6" w:space="0" w:color="BBBBBB"/>
+            </w:tcBorders>
+            <w:shd w:val="clear" w:color="auto" w:fill="FFFFFF"/>
+            <w:tcMar>
+              <w:top w:w="90" w:type="dxa"/>
+              <w:left w:w="180" w:type="dxa"/>
+              <w:bottom w:w="90" w:type="dxa"/>
+              <w:right w:w="180" w:type="dxa"/>
+            </w:tcMar>
+            <w:hideMark/>
+          </w:tcPr>
+          <w:p>
+            <w:pPr>
+              <w:spacing w:after="240" w:line="240" w:lineRule="atLeast"/>
+              <w:rPr>
+                <w:rFonts w:eastAsia="Times New Roman"/>
+                <w:sz w:val="24"/>
+                <w:szCs w:val="24"/>
+              </w:rPr>
+            </w:pPr>
+            <w:r>
+              <w:rPr>
+                <w:rFonts w:eastAsia="Times New Roman"/>
+                <w:sz w:val="24"/>
+                <w:szCs w:val="24"/>
+              </w:rPr>
+              <w:t>Các mật khẩu cho key.</w:t>
+            </w:r>
+          </w:p>
+        </w:tc>
+      </w:tr>
+    </w:tbl>
+    <w:p>
+      <w:pPr>
+        <w:ind w:firstLine="720"/>
+        <w:jc w:val="both"/>
+        <w:rPr>
+          <w:sz w:val="24"/>
+          <w:szCs w:val="24"/>
+        </w:rPr>
+      </w:pPr>
+    </w:p>
+    <w:p>
+      <w:pPr>
+        <w:spacing w:after="240"/>
+        <w:jc w:val="both"/>
+        <w:rPr>
+          <w:rFonts w:eastAsia="Times New Roman"/>
+          <w:b/>
+          <w:bCs/>
+          <w:color w:val="333333"/>
+          <w:sz w:val="24"/>
+          <w:szCs w:val="24"/>
+          <w:shd w:val="clear" w:color="auto" w:fill="FAFAFA"/>
+        </w:rPr>
+      </w:pPr>
+    </w:p>
+    <w:p>
+      <w:pPr>
+        <w:spacing w:after="240"/>
+        <w:jc w:val="both"/>
+        <w:rPr>
+          <w:rFonts w:eastAsia="Times New Roman"/>
+          <w:b/>
+          <w:bCs/>
+          <w:color w:val="333333"/>
+          <w:sz w:val="24"/>
+          <w:szCs w:val="24"/>
+          <w:shd w:val="clear" w:color="auto" w:fill="FAFAFA"/>
+        </w:rPr>
+      </w:pPr>
+    </w:p>
+    <w:p>
+      <w:pPr>
+        <w:spacing w:after="240"/>
+        <w:jc w:val="both"/>
+        <w:rPr>
+          <w:rFonts w:eastAsia="Times New Roman"/>
+          <w:b/>
+          <w:bCs/>
+          <w:color w:val="333333"/>
+          <w:sz w:val="24"/>
+          <w:szCs w:val="24"/>
+          <w:shd w:val="clear" w:color="auto" w:fill="FAFAFA"/>
+        </w:rPr>
+      </w:pPr>
+    </w:p>
+    <w:p>
+      <w:pPr>
+        <w:spacing w:after="240"/>
+        <w:jc w:val="both"/>
+        <w:rPr>
+          <w:rFonts w:eastAsia="Times New Roman"/>
+          <w:b/>
+          <w:bCs/>
+          <w:color w:val="333333"/>
+          <w:sz w:val="24"/>
+          <w:szCs w:val="24"/>
+          <w:shd w:val="clear" w:color="auto" w:fill="FAFAFA"/>
+        </w:rPr>
+      </w:pPr>
+      <w:r>
+        <w:rPr>
+          <w:rFonts w:eastAsia="Times New Roman"/>
+          <w:b/>
+          <w:bCs/>
+          <w:color w:val="333333"/>
+          <w:sz w:val="24"/>
+          <w:szCs w:val="24"/>
+          <w:shd w:val="clear" w:color="auto" w:fill="FAFAFA"/>
+        </w:rPr>
+        <w:t>Lấy MD5 fingerprint code</w:t>
+      </w:r>
+    </w:p>
+    <w:p>
+      <w:pPr>
+        <w:spacing w:after="240"/>
+        <w:jc w:val="both"/>
+        <w:rPr>
+          <w:rFonts w:eastAsia="Times New Roman"/>
+          <w:color w:val="333333"/>
+          <w:sz w:val="24"/>
+          <w:szCs w:val="24"/>
+          <w:shd w:val="clear" w:color="auto" w:fill="FAFAFA"/>
+        </w:rPr>
+      </w:pPr>
+      <w:r>
+        <w:rPr>
+          <w:rFonts w:eastAsia="Times New Roman"/>
+          <w:color w:val="333333"/>
+          <w:sz w:val="24"/>
+          <w:szCs w:val="24"/>
+          <w:shd w:val="clear" w:color="auto" w:fill="FAFAFA"/>
+        </w:rPr>
+        <w:t>Bạn phải xác định được file </w:t>
+      </w:r>
+      <w:r>
+        <w:rPr>
+          <w:rFonts w:eastAsia="Times New Roman"/>
+          <w:b/>
+          <w:bCs/>
+          <w:color w:val="333333"/>
+          <w:sz w:val="24"/>
+          <w:szCs w:val="24"/>
+          <w:shd w:val="clear" w:color="auto" w:fill="FAFAFA"/>
+        </w:rPr>
+        <w:t>debug.keystore</w:t>
+      </w:r>
+      <w:r>
+        <w:rPr>
+          <w:rFonts w:eastAsia="Times New Roman"/>
+          <w:color w:val="333333"/>
+          <w:sz w:val="24"/>
+          <w:szCs w:val="24"/>
+          <w:shd w:val="clear" w:color="auto" w:fill="FAFAFA"/>
+        </w:rPr>
+        <w:t> , đường dẫn thông thường là:</w:t>
+      </w:r>
+      <w:r>
+        <w:rPr>
+          <w:rFonts w:eastAsia="Times New Roman"/>
+          <w:color w:val="333333"/>
+          <w:sz w:val="24"/>
+          <w:szCs w:val="24"/>
+          <w:shd w:val="clear" w:color="auto" w:fill="FAFAFA"/>
+        </w:rPr>
+        <w:br/>
+      </w:r>
+      <w:r>
+        <w:rPr>
+          <w:rFonts w:eastAsia="Times New Roman"/>
+          <w:color w:val="333333"/>
+          <w:sz w:val="24"/>
+          <w:szCs w:val="24"/>
+          <w:shd w:val="clear" w:color="auto" w:fill="FAFAFA"/>
+        </w:rPr>
+        <w:br/>
+      </w:r>
+      <w:r>
+        <w:rPr>
+          <w:rFonts w:eastAsia="Times New Roman"/>
+          <w:b/>
+          <w:bCs/>
+          <w:color w:val="333333"/>
+          <w:sz w:val="24"/>
+          <w:szCs w:val="24"/>
+          <w:shd w:val="clear" w:color="auto" w:fill="FAFAFA"/>
+        </w:rPr>
+        <w:t>Windows Vista &amp; Window7:</w:t>
+      </w:r>
+      <w:r>
+        <w:rPr>
+          <w:rFonts w:eastAsia="Times New Roman"/>
+          <w:color w:val="333333"/>
+          <w:sz w:val="24"/>
+          <w:szCs w:val="24"/>
+          <w:shd w:val="clear" w:color="auto" w:fill="FAFAFA"/>
+        </w:rPr>
+        <w:t> C:\Users\&lt;user&gt;\.android\debug.keystore</w:t>
+      </w:r>
+    </w:p>
+    <w:p>
+      <w:pPr>
+        <w:spacing w:after="240"/>
+        <w:jc w:val="both"/>
+        <w:rPr>
+          <w:rFonts w:eastAsia="Times New Roman"/>
+          <w:color w:val="333333"/>
+          <w:sz w:val="24"/>
+          <w:szCs w:val="24"/>
+          <w:shd w:val="clear" w:color="auto" w:fill="FAFAFA"/>
+        </w:rPr>
+      </w:pPr>
+      <w:r>
+        <w:rPr>
+          <w:rFonts w:eastAsia="Times New Roman"/>
+          <w:b/>
+          <w:bCs/>
+          <w:color w:val="333333"/>
+          <w:sz w:val="24"/>
+          <w:szCs w:val="24"/>
+          <w:shd w:val="clear" w:color="auto" w:fill="FAFAFA"/>
+        </w:rPr>
+        <w:t>Windows XP:</w:t>
+      </w:r>
+      <w:r>
+        <w:rPr>
+          <w:rFonts w:eastAsia="Times New Roman"/>
+          <w:color w:val="333333"/>
+          <w:sz w:val="24"/>
+          <w:szCs w:val="24"/>
+          <w:shd w:val="clear" w:color="auto" w:fill="FAFAFA"/>
+        </w:rPr>
+        <w:t> C:\Documents and Settings\&lt;user&gt;\.android\debug.keystore</w:t>
+      </w:r>
+    </w:p>
+    <w:p>
+      <w:pPr>
+        <w:spacing w:after="240"/>
+        <w:jc w:val="both"/>
+        <w:rPr>
+          <w:rFonts w:eastAsia="Times New Roman"/>
+          <w:color w:val="333333"/>
+          <w:sz w:val="24"/>
+          <w:szCs w:val="24"/>
+          <w:shd w:val="clear" w:color="auto" w:fill="FAFAFA"/>
+        </w:rPr>
+      </w:pPr>
+      <w:r>
+        <w:rPr>
+          <w:rFonts w:eastAsia="Times New Roman"/>
+          <w:b/>
+          <w:bCs/>
+          <w:color w:val="333333"/>
+          <w:sz w:val="24"/>
+          <w:szCs w:val="24"/>
+          <w:shd w:val="clear" w:color="auto" w:fill="FAFAFA"/>
+        </w:rPr>
+        <w:t>OS X and Linux: </w:t>
+      </w:r>
+      <w:r>
+        <w:rPr>
+          <w:rFonts w:eastAsia="Times New Roman"/>
+          <w:color w:val="333333"/>
+          <w:sz w:val="24"/>
+          <w:szCs w:val="24"/>
+          <w:shd w:val="clear" w:color="auto" w:fill="FAFAFA"/>
+        </w:rPr>
+        <w:t>~/.android/debug.keystore</w:t>
+      </w:r>
+    </w:p>
+    <w:p>
+      <w:pPr>
+        <w:spacing w:after="240"/>
+        <w:jc w:val="both"/>
+        <w:rPr>
+          <w:rFonts w:eastAsia="Times New Roman"/>
+          <w:sz w:val="24"/>
+          <w:szCs w:val="24"/>
+        </w:rPr>
+      </w:pPr>
+      <w:r>
+        <w:rPr>
+          <w:rFonts w:eastAsia="Times New Roman"/>
+          <w:color w:val="333333"/>
+          <w:sz w:val="24"/>
+          <w:szCs w:val="24"/>
+          <w:shd w:val="clear" w:color="auto" w:fill="FAFAFA"/>
+        </w:rPr>
+        <w:t>Nếu bạn dùng Eclipse thì có thể vào </w:t>
+      </w:r>
+      <w:r>
+        <w:rPr>
+          <w:rFonts w:eastAsia="Times New Roman"/>
+          <w:b/>
+          <w:bCs/>
+          <w:color w:val="333333"/>
+          <w:sz w:val="24"/>
+          <w:szCs w:val="24"/>
+          <w:shd w:val="clear" w:color="auto" w:fill="FAFAFA"/>
+        </w:rPr>
+        <w:t>Windows</w:t>
+      </w:r>
+      <w:r>
+        <w:rPr>
+          <w:rFonts w:eastAsia="Times New Roman"/>
+          <w:color w:val="333333"/>
+          <w:sz w:val="24"/>
+          <w:szCs w:val="24"/>
+          <w:shd w:val="clear" w:color="auto" w:fill="FAFAFA"/>
+        </w:rPr>
+        <w:t> &gt; </w:t>
+      </w:r>
+      <w:r>
+        <w:rPr>
+          <w:rFonts w:eastAsia="Times New Roman"/>
+          <w:b/>
+          <w:bCs/>
+          <w:color w:val="333333"/>
+          <w:sz w:val="24"/>
+          <w:szCs w:val="24"/>
+          <w:shd w:val="clear" w:color="auto" w:fill="FAFAFA"/>
+        </w:rPr>
+        <w:t>Prefs</w:t>
+      </w:r>
+      <w:r>
+        <w:rPr>
+          <w:rFonts w:eastAsia="Times New Roman"/>
+          <w:color w:val="333333"/>
+          <w:sz w:val="24"/>
+          <w:szCs w:val="24"/>
+          <w:shd w:val="clear" w:color="auto" w:fill="FAFAFA"/>
+        </w:rPr>
+        <w:t> &gt; </w:t>
+      </w:r>
+      <w:r>
+        <w:rPr>
+          <w:rFonts w:eastAsia="Times New Roman"/>
+          <w:b/>
+          <w:bCs/>
+          <w:color w:val="333333"/>
+          <w:sz w:val="24"/>
+          <w:szCs w:val="24"/>
+          <w:shd w:val="clear" w:color="auto" w:fill="FAFAFA"/>
+        </w:rPr>
+        <w:t>Android</w:t>
+      </w:r>
+      <w:r>
+        <w:rPr>
+          <w:rFonts w:eastAsia="Times New Roman"/>
+          <w:color w:val="333333"/>
+          <w:sz w:val="24"/>
+          <w:szCs w:val="24"/>
+          <w:shd w:val="clear" w:color="auto" w:fill="FAFAFA"/>
+        </w:rPr>
+        <w:t> &gt; </w:t>
+      </w:r>
+      <w:r>
+        <w:rPr>
+          <w:rFonts w:eastAsia="Times New Roman"/>
+          <w:b/>
+          <w:bCs/>
+          <w:color w:val="333333"/>
+          <w:sz w:val="24"/>
+          <w:szCs w:val="24"/>
+          <w:shd w:val="clear" w:color="auto" w:fill="FAFAFA"/>
+        </w:rPr>
+        <w:t>Build để </w:t>
+      </w:r>
+      <w:r>
+        <w:rPr>
+          <w:rFonts w:eastAsia="Times New Roman"/>
+          <w:color w:val="333333"/>
+          <w:sz w:val="24"/>
+          <w:szCs w:val="24"/>
+          <w:shd w:val="clear" w:color="auto" w:fill="FAFAFA"/>
+        </w:rPr>
+        <w:t>lấy đường dẫn.</w:t>
+      </w:r>
+      <w:r>
+        <w:rPr>
+          <w:rFonts w:eastAsia="Times New Roman"/>
+          <w:noProof/>
+          <w:color w:val="2A2A2A"/>
+          <w:sz w:val="24"/>
+          <w:szCs w:val="24"/>
+          <w:shd w:val="clear" w:color="auto" w:fill="FAFAFA"/>
+        </w:rPr>
+        <w:t xml:space="preserve"> </w:t>
+      </w:r>
+      <w:r>
+        <w:rPr>
+          <w:rFonts w:eastAsia="Times New Roman"/>
+          <w:noProof/>
+          <w:color w:val="2A2A2A"/>
+          <w:sz w:val="24"/>
+          <w:szCs w:val="24"/>
+          <w:shd w:val="clear" w:color="auto" w:fill="FAFAFA"/>
+        </w:rPr>
+        <mc:AlternateContent>
+          <mc:Choice Requires="wps">
+            <w:drawing>
+              <wp:inline distT="0" distB="0" distL="0" distR="0" wp14:anchorId="1ECDCA82" wp14:editId="57DEA981">
+                <wp:extent cx="304800" cy="304800"/>
+                <wp:effectExtent l="0" t="0" r="0" b="0"/>
+                <wp:docPr id="2" name="Rectangle 2" descr="http://i123.photobucket.com/albums/o286/firewall7845/VietAndroid/clip_image003.png">
+                  <a:hlinkClick xmlns:a="http://schemas.openxmlformats.org/drawingml/2006/main" r:id="rId6"/>
+                </wp:docPr>
+                <wp:cNvGraphicFramePr>
+                  <a:graphicFrameLocks xmlns:a="http://schemas.openxmlformats.org/drawingml/2006/main" noChangeAspect="1"/>
+                </wp:cNvGraphicFramePr>
+                <a:graphic xmlns:a="http://schemas.openxmlformats.org/drawingml/2006/main">
+                  <a:graphicData uri="http://schemas.microsoft.com/office/word/2010/wordprocessingShape">
+                    <wps:wsp>
+                      <wps:cNvSpPr>
+                        <a:spLocks noChangeAspect="1" noChangeArrowheads="1"/>
+                      </wps:cNvSpPr>
+                      <wps:spPr bwMode="auto">
+                        <a:xfrm>
+                          <a:off x="0" y="0"/>
+                          <a:ext cx="304800" cy="304800"/>
+                        </a:xfrm>
+                        <a:prstGeom prst="rect">
+                          <a:avLst/>
+                        </a:prstGeom>
+                        <a:noFill/>
+                        <a:ln>
+                          <a:noFill/>
+                        </a:ln>
+                        <a:extLst>
+                          <a:ext uri="{909E8E84-426E-40DD-AFC4-6F175D3DCCD1}">
+                            <a14:hiddenFill xmlns:a14="http://schemas.microsoft.com/office/drawing/2010/main">
+                              <a:solidFill>
+                                <a:srgbClr val="FFFFFF"/>
+                              </a:solidFill>
+                            </a14:hiddenFill>
+                          </a:ext>
+                          <a:ext uri="{91240B29-F687-4F45-9708-019B960494DF}">
+                            <a14:hiddenLine xmlns:a14="http://schemas.microsoft.com/office/drawing/2010/main" w="9525">
+                              <a:solidFill>
+                                <a:srgbClr val="000000"/>
+                              </a:solidFill>
+                              <a:miter lim="800000"/>
+                              <a:headEnd/>
+                              <a:tailEnd/>
+                            </a14:hiddenLine>
+                          </a:ext>
+                        </a:extLst>
+                      </wps:spPr>
+                      <wps:bodyPr rot="0" vert="horz" wrap="square" lIns="91440" tIns="45720" rIns="91440" bIns="45720" anchor="t" anchorCtr="0" upright="1">
+                        <a:noAutofit/>
+                      </wps:bodyPr>
+                    </wps:wsp>
+                  </a:graphicData>
+                </a:graphic>
+              </wp:inline>
+            </w:drawing>
+          </mc:Choice>
+          <mc:Fallback>
+            <w:pict>
+              <v:rect id="Rectangle 2" o:spid="_x0000_s1026" alt="Description: http://i123.photobucket.com/albums/o286/firewall7845/VietAndroid/clip_image003.png" href="http://vietandroid.com/redirect-to/?redirect=http://i123.photobucket.com/albums/o286/firewall7845/VietAndroid/clip_image003.png" style="width:24pt;height:24pt;visibility:visible;mso-wrap-style:square;mso-left-percent:-10001;mso-top-percent:-10001;mso-position-horizontal:absolute;mso-position-horizontal-relative:char;mso-position-vertical:absolute;mso-position-vertical-relative:line;mso-left-percent:-10001;mso-top-percent:-10001;v-text-anchor:top" o:gfxdata="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" o:button="t" filled="f" stroked="f">
+                <v:fill o:detectmouseclick="t"/>
+                <o:lock v:ext="edit" aspectratio="t"/>
+                <w10:anchorlock/>
+              </v:rect>
+            </w:pict>
+          </mc:Fallback>
+        </mc:AlternateContent>
+      </w:r>
+    </w:p>
+    <w:p>
+      <w:pPr>
+        <w:jc w:val="both"/>
+        <w:rPr>
+          <w:rFonts w:eastAsia="Times New Roman"/>
+          <w:sz w:val="24"/>
+          <w:szCs w:val="24"/>
+        </w:rPr>
+      </w:pPr>
+      <w:r>
+        <w:rPr>
+          <w:rFonts w:eastAsia="Times New Roman"/>
+          <w:color w:val="333333"/>
+          <w:sz w:val="24"/>
+          <w:szCs w:val="24"/>
+          <w:shd w:val="clear" w:color="auto" w:fill="FAFAFA"/>
+        </w:rPr>
+        <w:lastRenderedPageBreak/>
+        <w:t>Sau khi lấy được đường dẫn của debug.keystore. Bạn bật cmd lên và chạy command sau để lấy MD5 fingerprint code:</w:t>
+      </w:r>
+    </w:p>
+    <w:p>
+      <w:pPr>
+        <w:jc w:val="both"/>
+        <w:rPr>
+          <w:rFonts w:eastAsia="Times New Roman"/>
+          <w:sz w:val="24"/>
+          <w:szCs w:val="24"/>
+        </w:rPr>
+      </w:pPr>
+      <w:r>
+        <w:rPr>
+          <w:rFonts w:eastAsia="Times New Roman"/>
+          <w:color w:val="333333"/>
+          <w:sz w:val="24"/>
+          <w:szCs w:val="24"/>
+          <w:shd w:val="clear" w:color="auto" w:fill="FAFAFA"/>
+        </w:rPr>
+        <w:t>Mã:</w:t>
+      </w:r>
+    </w:p>
+    <w:p>
+      <w:pPr>
+        <w:pBdr>
+          <w:top w:val="inset" w:sz="6" w:space="5" w:color="auto"/>
+          <w:left w:val="inset" w:sz="6" w:space="5" w:color="auto"/>
+          <w:bottom w:val="inset" w:sz="6" w:space="5" w:color="auto"/>
+          <w:right w:val="inset" w:sz="6" w:space="5" w:color="auto"/>
+        </w:pBdr>
+        <w:shd w:val="clear" w:color="auto" w:fill="F0F2FA"/>
+        <w:tabs>
+          <w:tab w:val="left" w:pos="916"/>
+          <w:tab w:val="left" w:pos="1832"/>
+          <w:tab w:val="left" w:pos="2748"/>
+          <w:tab w:val="left" w:pos="3664"/>
+          <w:tab w:val="left" w:pos="4580"/>
+          <w:tab w:val="left" w:pos="5496"/>
+          <w:tab w:val="left" w:pos="6412"/>
+          <w:tab w:val="left" w:pos="7328"/>
+          <w:tab w:val="left" w:pos="8244"/>
+          <w:tab w:val="left" w:pos="9160"/>
+          <w:tab w:val="left" w:pos="10076"/>
+          <w:tab w:val="left" w:pos="10992"/>
+          <w:tab w:val="left" w:pos="11908"/>
+          <w:tab w:val="left" w:pos="12824"/>
+          <w:tab w:val="left" w:pos="13740"/>
+          <w:tab w:val="left" w:pos="14656"/>
+        </w:tabs>
+        <w:spacing w:line="180" w:lineRule="atLeast"/>
+        <w:jc w:val="both"/>
+        <w:rPr>
+          <w:rFonts w:eastAsia="Times New Roman"/>
+          <w:color w:val="333333"/>
+          <w:sz w:val="24"/>
+          <w:szCs w:val="24"/>
+          <w:shd w:val="clear" w:color="auto" w:fill="FAFAFA"/>
+        </w:rPr>
+      </w:pPr>
+      <w:r>
+        <w:rPr>
+          <w:rFonts w:eastAsia="Times New Roman"/>
+          <w:color w:val="333333"/>
+          <w:sz w:val="24"/>
+          <w:szCs w:val="24"/>
+          <w:shd w:val="clear" w:color="auto" w:fill="FAFAFA"/>
+        </w:rPr>
+        <w:t>keytool -list -alias androiddebugkey -keystore &lt;path_to_debug_keystore&gt;.keystore -storepass android -keypass android</w:t>
+      </w:r>
+    </w:p>
+    <w:p>
+      <w:pPr>
+        <w:jc w:val="both"/>
+        <w:rPr>
+          <w:rFonts w:eastAsia="Times New Roman"/>
+          <w:color w:val="333333"/>
+          <w:sz w:val="24"/>
+          <w:szCs w:val="24"/>
+          <w:shd w:val="clear" w:color="auto" w:fill="FAFAFA"/>
+        </w:rPr>
+      </w:pPr>
+    </w:p>
+    <w:p>
+      <w:pPr>
+        <w:jc w:val="both"/>
+        <w:rPr>
+          <w:rFonts w:eastAsia="Times New Roman"/>
+          <w:sz w:val="24"/>
+          <w:szCs w:val="24"/>
+        </w:rPr>
+      </w:pPr>
+      <w:r>
+        <w:rPr>
+          <w:rFonts w:eastAsia="Times New Roman"/>
+          <w:color w:val="333333"/>
+          <w:sz w:val="24"/>
+          <w:szCs w:val="24"/>
+          <w:shd w:val="clear" w:color="auto" w:fill="FAFAFA"/>
+        </w:rPr>
+        <w:t>Cụ thể như ở trên mình sẽ chạy command như sau:</w:t>
+      </w:r>
+    </w:p>
+    <w:p>
+      <w:pPr>
+        <w:jc w:val="both"/>
+        <w:rPr>
+          <w:rFonts w:eastAsia="Times New Roman"/>
+          <w:color w:val="333333"/>
+          <w:sz w:val="24"/>
+          <w:szCs w:val="24"/>
+          <w:shd w:val="clear" w:color="auto" w:fill="FAFAFA"/>
+        </w:rPr>
+      </w:pPr>
+    </w:p>
+    <w:p>
+      <w:pPr>
+        <w:jc w:val="both"/>
+        <w:rPr>
+          <w:rFonts w:eastAsia="Times New Roman"/>
+          <w:sz w:val="24"/>
+          <w:szCs w:val="24"/>
+        </w:rPr>
+      </w:pPr>
+      <w:r>
+        <w:rPr>
+          <w:rFonts w:eastAsia="Times New Roman"/>
+          <w:color w:val="333333"/>
+          <w:sz w:val="24"/>
+          <w:szCs w:val="24"/>
+          <w:shd w:val="clear" w:color="auto" w:fill="FAFAFA"/>
+        </w:rPr>
+        <w:t>Mã:</w:t>
+      </w:r>
+    </w:p>
+    <w:p>
+      <w:pPr>
+        <w:pBdr>
+          <w:top w:val="inset" w:sz="6" w:space="5" w:color="auto"/>
+          <w:left w:val="inset" w:sz="6" w:space="5" w:color="auto"/>
+          <w:bottom w:val="inset" w:sz="6" w:space="5" w:color="auto"/>
+          <w:right w:val="inset" w:sz="6" w:space="5" w:color="auto"/>
+        </w:pBdr>
+        <w:shd w:val="clear" w:color="auto" w:fill="F0F2FA"/>
+        <w:tabs>
+          <w:tab w:val="left" w:pos="916"/>
+          <w:tab w:val="left" w:pos="1832"/>
+          <w:tab w:val="left" w:pos="2748"/>
+          <w:tab w:val="left" w:pos="3664"/>
+          <w:tab w:val="left" w:pos="4580"/>
+          <w:tab w:val="left" w:pos="5496"/>
+          <w:tab w:val="left" w:pos="6412"/>
+          <w:tab w:val="left" w:pos="7328"/>
+          <w:tab w:val="left" w:pos="8244"/>
+          <w:tab w:val="left" w:pos="9160"/>
+          <w:tab w:val="left" w:pos="10076"/>
+          <w:tab w:val="left" w:pos="10992"/>
+          <w:tab w:val="left" w:pos="11908"/>
+          <w:tab w:val="left" w:pos="12824"/>
+          <w:tab w:val="left" w:pos="13740"/>
+          <w:tab w:val="left" w:pos="14656"/>
+        </w:tabs>
+        <w:spacing w:line="180" w:lineRule="atLeast"/>
+        <w:jc w:val="both"/>
+        <w:rPr>
+          <w:rFonts w:eastAsia="Times New Roman"/>
+          <w:color w:val="333333"/>
+          <w:sz w:val="24"/>
+          <w:szCs w:val="24"/>
+          <w:shd w:val="clear" w:color="auto" w:fill="FAFAFA"/>
+        </w:rPr>
+      </w:pPr>
+      <w:r>
+        <w:rPr>
+          <w:rFonts w:eastAsia="Times New Roman"/>
+          <w:color w:val="333333"/>
+          <w:sz w:val="24"/>
+          <w:szCs w:val="24"/>
+          <w:shd w:val="clear" w:color="auto" w:fill="FAFAFA"/>
+        </w:rPr>
+        <w:t>keytool -list -alias androiddebugkey -keystore C:\Users\Thongdm\.android\debug.keystore   -storepass android -keypass android</w:t>
+      </w:r>
+    </w:p>
+    <w:p>
+      <w:pPr>
+        <w:jc w:val="both"/>
+        <w:rPr>
+          <w:rFonts w:eastAsia="Times New Roman"/>
+          <w:b/>
+          <w:bCs/>
+          <w:color w:val="333333"/>
+          <w:sz w:val="24"/>
+          <w:szCs w:val="24"/>
+          <w:shd w:val="clear" w:color="auto" w:fill="FAFAFA"/>
+        </w:rPr>
+      </w:pPr>
+    </w:p>
+    <w:p>
+      <w:pPr>
+        <w:jc w:val="both"/>
+        <w:rPr>
+          <w:rFonts w:eastAsia="Times New Roman"/>
+          <w:sz w:val="24"/>
+          <w:szCs w:val="24"/>
+        </w:rPr>
+      </w:pPr>
+      <w:r>
+        <w:rPr>
+          <w:rFonts w:eastAsia="Times New Roman"/>
+          <w:b/>
+          <w:bCs/>
+          <w:color w:val="333333"/>
+          <w:sz w:val="24"/>
+          <w:szCs w:val="24"/>
+          <w:shd w:val="clear" w:color="auto" w:fill="FAFAFA"/>
+        </w:rPr>
+        <w:t>Kết quả:</w:t>
+      </w:r>
+    </w:p>
+    <w:p>
+      <w:pPr>
+        <w:jc w:val="both"/>
+        <w:rPr>
+          <w:rFonts w:eastAsia="Times New Roman"/>
+          <w:sz w:val="24"/>
+          <w:szCs w:val="24"/>
+        </w:rPr>
+      </w:pPr>
+      <w:r>
+        <w:rPr>
+          <w:rFonts w:eastAsia="Times New Roman"/>
+          <w:color w:val="333333"/>
+          <w:sz w:val="24"/>
+          <w:szCs w:val="24"/>
+          <w:shd w:val="clear" w:color="auto" w:fill="FAFAFA"/>
+        </w:rPr>
+        <w:t>Như trên thì MD5 fingerprint code là : </w:t>
+      </w:r>
+    </w:p>
+    <w:p>
+      <w:pPr>
+        <w:jc w:val="both"/>
+        <w:rPr>
+          <w:rFonts w:eastAsia="Times New Roman"/>
+          <w:sz w:val="24"/>
+          <w:szCs w:val="24"/>
+        </w:rPr>
+      </w:pPr>
+      <w:r>
+        <w:rPr>
+          <w:rFonts w:eastAsia="Times New Roman"/>
+          <w:color w:val="333333"/>
+          <w:sz w:val="24"/>
+          <w:szCs w:val="24"/>
+          <w:shd w:val="clear" w:color="auto" w:fill="FAFAFA"/>
+        </w:rPr>
+        <w:t>Mã:</w:t>
+      </w:r>
+    </w:p>
+    <w:p>
+      <w:pPr>
+        <w:pBdr>
+          <w:top w:val="inset" w:sz="6" w:space="5" w:color="auto"/>
+          <w:left w:val="inset" w:sz="6" w:space="5" w:color="auto"/>
+          <w:bottom w:val="inset" w:sz="6" w:space="5" w:color="auto"/>
+          <w:right w:val="inset" w:sz="6" w:space="5" w:color="auto"/>
+        </w:pBdr>
+        <w:shd w:val="clear" w:color="auto" w:fill="F0F2FA"/>
+        <w:tabs>
+          <w:tab w:val="left" w:pos="916"/>
+          <w:tab w:val="left" w:pos="1832"/>
+          <w:tab w:val="left" w:pos="2748"/>
+          <w:tab w:val="left" w:pos="3664"/>
+          <w:tab w:val="left" w:pos="4580"/>
+          <w:tab w:val="left" w:pos="5496"/>
+          <w:tab w:val="left" w:pos="6412"/>
+          <w:tab w:val="left" w:pos="7328"/>
+          <w:tab w:val="left" w:pos="8244"/>
+          <w:tab w:val="left" w:pos="9160"/>
+          <w:tab w:val="left" w:pos="10076"/>
+          <w:tab w:val="left" w:pos="10992"/>
+          <w:tab w:val="left" w:pos="11908"/>
+          <w:tab w:val="left" w:pos="12824"/>
+          <w:tab w:val="left" w:pos="13740"/>
+          <w:tab w:val="left" w:pos="14656"/>
+        </w:tabs>
+        <w:spacing w:line="180" w:lineRule="atLeast"/>
+        <w:jc w:val="both"/>
+        <w:rPr>
+          <w:rFonts w:eastAsia="Times New Roman"/>
+          <w:color w:val="333333"/>
+          <w:sz w:val="24"/>
+          <w:szCs w:val="24"/>
+          <w:shd w:val="clear" w:color="auto" w:fill="FAFAFA"/>
+        </w:rPr>
+      </w:pPr>
+      <w:r>
+        <w:rPr>
+          <w:rFonts w:eastAsia="Times New Roman"/>
+          <w:b/>
+          <w:bCs/>
+          <w:color w:val="333333"/>
+          <w:sz w:val="24"/>
+          <w:szCs w:val="24"/>
+          <w:shd w:val="clear" w:color="auto" w:fill="FAFAFA"/>
+        </w:rPr>
+        <w:t>46:2C:DD:3F:5A:4E:97:6E:6E:7F:DD:A3:AD:90:FB:73</w:t>
+      </w:r>
+    </w:p>
+    <w:p>
+      <w:pPr>
+        <w:ind w:firstLine="720"/>
+        <w:jc w:val="both"/>
+        <w:rPr>
+          <w:sz w:val="24"/>
+          <w:szCs w:val="24"/>
+        </w:rPr>
+      </w:pPr>
+    </w:p>
+    <w:p>
+      <w:pPr>
+        <w:ind w:firstLine="720"/>
+        <w:jc w:val="both"/>
+        <w:rPr>
+          <w:sz w:val="24"/>
+          <w:szCs w:val="24"/>
+        </w:rPr>
+      </w:pPr>
+    </w:p>
+    <w:p>
+      <w:pPr>
+        <w:ind w:firstLine="720"/>
+        <w:jc w:val="both"/>
+        <w:rPr>
+          <w:b/>
+          <w:sz w:val="24"/>
+          <w:szCs w:val="24"/>
+        </w:rPr>
+      </w:pPr>
+    </w:p>
+    <w:p>
+      <w:pPr>
+        <w:ind w:firstLine="720"/>
+        <w:jc w:val="both"/>
+        <w:rPr>
+          <w:b/>
+          <w:sz w:val="24"/>
+          <w:szCs w:val="24"/>
+        </w:rPr>
+      </w:pPr>
+    </w:p>
+    <w:p>
+      <w:pPr>
+        <w:ind w:firstLine="720"/>
+        <w:jc w:val="both"/>
+        <w:rPr>
+          <w:b/>
+          <w:sz w:val="24"/>
+          <w:szCs w:val="24"/>
+        </w:rPr>
+      </w:pPr>
+      <w:r>
+        <w:rPr>
+          <w:b/>
+          <w:sz w:val="24"/>
+          <w:szCs w:val="24"/>
+        </w:rPr>
+        <w:t>Lấy key Google Maps API</w:t>
+      </w:r>
+    </w:p>
+    <w:p>
+      <w:pPr>
+        <w:ind w:firstLine="720"/>
+        <w:jc w:val="both"/>
+        <w:rPr>
+          <w:sz w:val="24"/>
+          <w:szCs w:val="24"/>
+        </w:rPr>
+      </w:pPr>
+      <w:r>
+        <w:rPr>
+          <w:sz w:val="24"/>
+          <w:szCs w:val="24"/>
+        </w:rPr>
+        <w:t>Bạn vào link sau : http://code.google.com/android/maps-api-signup.html</w:t>
+      </w:r>
+    </w:p>
+    <w:p>
+      <w:pPr>
+        <w:ind w:firstLine="720"/>
+        <w:jc w:val="both"/>
+        <w:rPr>
+          <w:sz w:val="24"/>
+          <w:szCs w:val="24"/>
+        </w:rPr>
+      </w:pPr>
+      <w:r>
+        <w:rPr>
+          <w:sz w:val="24"/>
+          <w:szCs w:val="24"/>
+        </w:rPr>
+        <w:t>Để đăng ký một khóa Maps API, hãy làm theo các bước sau:</w:t>
+      </w:r>
+    </w:p>
+    <w:p>
+      <w:pPr>
+        <w:ind w:firstLine="720"/>
+        <w:jc w:val="both"/>
+        <w:rPr>
+          <w:sz w:val="24"/>
+          <w:szCs w:val="24"/>
+        </w:rPr>
+      </w:pPr>
+    </w:p>
+    <w:p>
+      <w:pPr>
+        <w:ind w:firstLine="720"/>
+        <w:jc w:val="both"/>
+        <w:rPr>
+          <w:sz w:val="24"/>
+          <w:szCs w:val="24"/>
+        </w:rPr>
+      </w:pPr>
+      <w:r>
+        <w:rPr>
+          <w:sz w:val="24"/>
+          <w:szCs w:val="24"/>
+        </w:rPr>
+        <w:lastRenderedPageBreak/>
+        <w:t>Nếu bạn không có một tài khoản Google, thì bạn đăng ký một tài khoàn cho mình.</w:t>
+      </w:r>
+    </w:p>
+    <w:p>
+      <w:pPr>
+        <w:ind w:firstLine="720"/>
+        <w:jc w:val="both"/>
+        <w:rPr>
+          <w:sz w:val="24"/>
+          <w:szCs w:val="24"/>
+        </w:rPr>
+      </w:pPr>
+      <w:r>
+        <w:rPr>
+          <w:sz w:val="24"/>
+          <w:szCs w:val="24"/>
+        </w:rPr>
+        <w:t xml:space="preserve">Đọc Android Maps API Terms of Service một cách cẩn thận. Nếu bạn đồng ý với các điều khoản, thì check vào hộp đồng ý. </w:t>
+      </w:r>
+    </w:p>
+    <w:p>
+      <w:pPr>
+        <w:ind w:firstLine="720"/>
+        <w:jc w:val="both"/>
+        <w:rPr>
+          <w:sz w:val="24"/>
+          <w:szCs w:val="24"/>
+        </w:rPr>
+      </w:pPr>
+      <w:r>
+        <w:rPr>
+          <w:sz w:val="24"/>
+          <w:szCs w:val="24"/>
+        </w:rPr>
+        <w:t>Paste MD5 fingerprint code vào và click Generate API key , site sẽ tự sinh cho bạn 1 key.</w:t>
+      </w:r>
+    </w:p>
+    <w:p>
+      <w:pPr>
+        <w:ind w:firstLine="720"/>
+        <w:jc w:val="both"/>
+        <w:rPr>
+          <w:sz w:val="24"/>
+          <w:szCs w:val="24"/>
+        </w:rPr>
+      </w:pPr>
+    </w:p>
+    <w:p>
+      <w:pPr>
+        <w:ind w:firstLine="720"/>
+        <w:jc w:val="both"/>
+        <w:rPr>
+          <w:sz w:val="24"/>
+          <w:szCs w:val="24"/>
+        </w:rPr>
+      </w:pPr>
+    </w:p>
+    <w:p>
+      <w:pPr>
+        <w:ind w:firstLine="720"/>
+        <w:jc w:val="both"/>
+        <w:rPr>
+          <w:b/>
+          <w:sz w:val="24"/>
+          <w:szCs w:val="24"/>
+        </w:rPr>
+      </w:pPr>
+    </w:p>
+    <w:p>
+      <w:pPr>
+        <w:ind w:firstLine="720"/>
+        <w:jc w:val="both"/>
+        <w:rPr>
+          <w:b/>
+          <w:sz w:val="24"/>
+          <w:szCs w:val="24"/>
+        </w:rPr>
+      </w:pPr>
+      <w:r>
+        <w:rPr>
+          <w:b/>
+          <w:sz w:val="24"/>
+          <w:szCs w:val="24"/>
+        </w:rPr>
+        <w:t>Thêm Maps API Key để ứng dụng của bạn</w:t>
+      </w:r>
+    </w:p>
+    <w:p>
+      <w:pPr>
+        <w:ind w:firstLine="720"/>
+        <w:jc w:val="both"/>
+        <w:rPr>
+          <w:sz w:val="24"/>
+          <w:szCs w:val="24"/>
+        </w:rPr>
+      </w:pPr>
+      <w:r>
+        <w:rPr>
+          <w:sz w:val="24"/>
+          <w:szCs w:val="24"/>
+        </w:rPr>
+        <w:t>Một khi bạn đã đăng ký với dịch vụ Google Maps và đã có được một Maps API Key, bạn phải bổ sung thêm cho các đối tượng MapView ứng dụng của bạn, để các Map service sẽ cho phép tải Map về</w:t>
+      </w:r>
+    </w:p>
+    <w:p>
+      <w:pPr>
+        <w:ind w:firstLine="720"/>
+        <w:jc w:val="both"/>
+        <w:rPr>
+          <w:sz w:val="24"/>
+          <w:szCs w:val="24"/>
+        </w:rPr>
+      </w:pPr>
+      <w:r>
+        <w:rPr>
+          <w:sz w:val="24"/>
+          <w:szCs w:val="24"/>
+        </w:rPr>
+        <w:t>Đối với các yếu tố &lt;MapView&gt; kê khai trong các tập tin bố trí XML, thêm Maps API chính là giá trị của một thuộc tính đặc biệt - Android: apiKey.</w:t>
+      </w:r>
+    </w:p>
+    <w:p>
+      <w:pPr>
+        <w:ind w:firstLine="720"/>
+        <w:jc w:val="both"/>
+        <w:rPr>
+          <w:sz w:val="24"/>
+          <w:szCs w:val="24"/>
+        </w:rPr>
+      </w:pPr>
+    </w:p>
+    <w:p>
+      <w:pPr>
+        <w:pStyle w:val="HTMLPreformatted"/>
+        <w:pBdr>
+          <w:top w:val="single" w:sz="6" w:space="12" w:color="BBBBBB"/>
+          <w:left w:val="single" w:sz="6" w:space="12" w:color="BBBBBB"/>
+          <w:bottom w:val="single" w:sz="6" w:space="12" w:color="BBBBBB"/>
+          <w:right w:val="single" w:sz="6" w:space="12" w:color="BBBBBB"/>
+        </w:pBdr>
+        <w:shd w:val="clear" w:color="auto" w:fill="FAFAFA"/>
+        <w:spacing w:before="240" w:line="225" w:lineRule="atLeast"/>
+        <w:jc w:val="both"/>
+        <w:rPr>
+          <w:rFonts w:ascii="Times New Roman" w:hAnsi="Times New Roman" w:cs="Times New Roman"/>
+          <w:color w:val="007000"/>
+          <w:sz w:val="24"/>
+          <w:szCs w:val="24"/>
+          <w:shd w:val="clear" w:color="auto" w:fill="FFFFFF"/>
+        </w:rPr>
+      </w:pPr>
+      <w:r>
+        <w:rPr>
+          <w:rFonts w:ascii="Times New Roman" w:hAnsi="Times New Roman" w:cs="Times New Roman"/>
+          <w:color w:val="007000"/>
+          <w:sz w:val="24"/>
+          <w:szCs w:val="24"/>
+          <w:shd w:val="clear" w:color="auto" w:fill="FFFFFF"/>
+        </w:rPr>
+        <w:t>&lt;com.google.android.maps.MapView</w:t>
+      </w:r>
+    </w:p>
+    <w:p>
+      <w:pPr>
+        <w:pStyle w:val="HTMLPreformatted"/>
+        <w:pBdr>
+          <w:top w:val="single" w:sz="6" w:space="12" w:color="BBBBBB"/>
+          <w:left w:val="single" w:sz="6" w:space="12" w:color="BBBBBB"/>
+          <w:bottom w:val="single" w:sz="6" w:space="12" w:color="BBBBBB"/>
+          <w:right w:val="single" w:sz="6" w:space="12" w:color="BBBBBB"/>
+        </w:pBdr>
+        <w:shd w:val="clear" w:color="auto" w:fill="FAFAFA"/>
+        <w:spacing w:before="240" w:line="225" w:lineRule="atLeast"/>
+        <w:jc w:val="both"/>
+        <w:rPr>
+          <w:rFonts w:ascii="Times New Roman" w:hAnsi="Times New Roman" w:cs="Times New Roman"/>
+          <w:color w:val="007000"/>
+          <w:sz w:val="24"/>
+          <w:szCs w:val="24"/>
+          <w:shd w:val="clear" w:color="auto" w:fill="FFFFFF"/>
+        </w:rPr>
+      </w:pPr>
+      <w:r>
+        <w:rPr>
+          <w:rFonts w:ascii="Times New Roman" w:hAnsi="Times New Roman" w:cs="Times New Roman"/>
+          <w:color w:val="007000"/>
+          <w:sz w:val="24"/>
+          <w:szCs w:val="24"/>
+          <w:shd w:val="clear" w:color="auto" w:fill="FFFFFF"/>
+        </w:rPr>
+        <w:t xml:space="preserve"> android:layout_width="fill_parent"</w:t>
+      </w:r>
+    </w:p>
+    <w:p>
+      <w:pPr>
+        <w:pStyle w:val="HTMLPreformatted"/>
+        <w:pBdr>
+          <w:top w:val="single" w:sz="6" w:space="12" w:color="BBBBBB"/>
+          <w:left w:val="single" w:sz="6" w:space="12" w:color="BBBBBB"/>
+          <w:bottom w:val="single" w:sz="6" w:space="12" w:color="BBBBBB"/>
+          <w:right w:val="single" w:sz="6" w:space="12" w:color="BBBBBB"/>
+        </w:pBdr>
+        <w:shd w:val="clear" w:color="auto" w:fill="FAFAFA"/>
+        <w:spacing w:before="240" w:line="225" w:lineRule="atLeast"/>
+        <w:jc w:val="both"/>
+        <w:rPr>
+          <w:rFonts w:ascii="Times New Roman" w:hAnsi="Times New Roman" w:cs="Times New Roman"/>
+          <w:color w:val="007000"/>
+          <w:sz w:val="24"/>
+          <w:szCs w:val="24"/>
+          <w:shd w:val="clear" w:color="auto" w:fill="FFFFFF"/>
+        </w:rPr>
+      </w:pPr>
+      <w:r>
+        <w:rPr>
+          <w:rFonts w:ascii="Times New Roman" w:hAnsi="Times New Roman" w:cs="Times New Roman"/>
+          <w:color w:val="007000"/>
+          <w:sz w:val="24"/>
+          <w:szCs w:val="24"/>
+          <w:shd w:val="clear" w:color="auto" w:fill="FFFFFF"/>
+        </w:rPr>
+        <w:t xml:space="preserve"> android:layout_height="fill_parent"</w:t>
+      </w:r>
+    </w:p>
+    <w:p>
+      <w:pPr>
+        <w:pStyle w:val="HTMLPreformatted"/>
+        <w:pBdr>
+          <w:top w:val="single" w:sz="6" w:space="12" w:color="BBBBBB"/>
+          <w:left w:val="single" w:sz="6" w:space="12" w:color="BBBBBB"/>
+          <w:bottom w:val="single" w:sz="6" w:space="12" w:color="BBBBBB"/>
+          <w:right w:val="single" w:sz="6" w:space="12" w:color="BBBBBB"/>
+        </w:pBdr>
+        <w:shd w:val="clear" w:color="auto" w:fill="FAFAFA"/>
+        <w:spacing w:before="240" w:line="225" w:lineRule="atLeast"/>
+        <w:jc w:val="both"/>
+        <w:rPr>
+          <w:rFonts w:ascii="Times New Roman" w:hAnsi="Times New Roman" w:cs="Times New Roman"/>
+          <w:color w:val="007000"/>
+          <w:sz w:val="24"/>
+          <w:szCs w:val="24"/>
+          <w:shd w:val="clear" w:color="auto" w:fill="FFFFFF"/>
+        </w:rPr>
+      </w:pPr>
+      <w:r>
+        <w:rPr>
+          <w:rFonts w:ascii="Times New Roman" w:hAnsi="Times New Roman" w:cs="Times New Roman"/>
+          <w:color w:val="007000"/>
+          <w:sz w:val="24"/>
+          <w:szCs w:val="24"/>
+          <w:shd w:val="clear" w:color="auto" w:fill="FFFFFF"/>
+        </w:rPr>
+        <w:t xml:space="preserve"> android:enabled="true"</w:t>
+      </w:r>
+    </w:p>
+    <w:p>
+      <w:pPr>
+        <w:pStyle w:val="HTMLPreformatted"/>
+        <w:pBdr>
+          <w:top w:val="single" w:sz="6" w:space="12" w:color="BBBBBB"/>
+          <w:left w:val="single" w:sz="6" w:space="12" w:color="BBBBBB"/>
+          <w:bottom w:val="single" w:sz="6" w:space="12" w:color="BBBBBB"/>
+          <w:right w:val="single" w:sz="6" w:space="12" w:color="BBBBBB"/>
+        </w:pBdr>
+        <w:shd w:val="clear" w:color="auto" w:fill="FAFAFA"/>
+        <w:spacing w:before="240" w:line="225" w:lineRule="atLeast"/>
+        <w:jc w:val="both"/>
+        <w:rPr>
+          <w:rFonts w:ascii="Times New Roman" w:hAnsi="Times New Roman" w:cs="Times New Roman"/>
+          <w:color w:val="007000"/>
+          <w:sz w:val="24"/>
+          <w:szCs w:val="24"/>
+          <w:shd w:val="clear" w:color="auto" w:fill="FFFFFF"/>
+        </w:rPr>
+      </w:pPr>
+      <w:r>
+        <w:rPr>
+          <w:rFonts w:ascii="Times New Roman" w:hAnsi="Times New Roman" w:cs="Times New Roman"/>
+          <w:color w:val="007000"/>
+          <w:sz w:val="24"/>
+          <w:szCs w:val="24"/>
+          <w:shd w:val="clear" w:color="auto" w:fill="FFFFFF"/>
+        </w:rPr>
+        <w:t xml:space="preserve"> android:clickable="true"</w:t>
+      </w:r>
+    </w:p>
+    <w:p>
+      <w:pPr>
+        <w:pStyle w:val="HTMLPreformatted"/>
+        <w:pBdr>
+          <w:top w:val="single" w:sz="6" w:space="12" w:color="BBBBBB"/>
+          <w:left w:val="single" w:sz="6" w:space="12" w:color="BBBBBB"/>
+          <w:bottom w:val="single" w:sz="6" w:space="12" w:color="BBBBBB"/>
+          <w:right w:val="single" w:sz="6" w:space="12" w:color="BBBBBB"/>
+        </w:pBdr>
+        <w:shd w:val="clear" w:color="auto" w:fill="FAFAFA"/>
+        <w:spacing w:before="240" w:line="225" w:lineRule="atLeast"/>
+        <w:jc w:val="both"/>
+        <w:rPr>
+          <w:rFonts w:ascii="Times New Roman" w:hAnsi="Times New Roman" w:cs="Times New Roman"/>
+          <w:color w:val="007000"/>
+          <w:sz w:val="24"/>
+          <w:szCs w:val="24"/>
+          <w:shd w:val="clear" w:color="auto" w:fill="FFFFFF"/>
+        </w:rPr>
+      </w:pPr>
+      <w:r>
+        <w:rPr>
+          <w:rFonts w:ascii="Times New Roman" w:hAnsi="Times New Roman" w:cs="Times New Roman"/>
+          <w:color w:val="007000"/>
+          <w:sz w:val="24"/>
+          <w:szCs w:val="24"/>
+          <w:shd w:val="clear" w:color="auto" w:fill="FFFFFF"/>
+        </w:rPr>
+        <w:t xml:space="preserve"> android:apiKey="example_Maps_ApiKey_String"</w:t>
+      </w:r>
+    </w:p>
+    <w:p>
+      <w:pPr>
+        <w:pStyle w:val="HTMLPreformatted"/>
+        <w:pBdr>
+          <w:top w:val="single" w:sz="6" w:space="12" w:color="BBBBBB"/>
+          <w:left w:val="single" w:sz="6" w:space="12" w:color="BBBBBB"/>
+          <w:bottom w:val="single" w:sz="6" w:space="12" w:color="BBBBBB"/>
+          <w:right w:val="single" w:sz="6" w:space="12" w:color="BBBBBB"/>
+        </w:pBdr>
+        <w:shd w:val="clear" w:color="auto" w:fill="FAFAFA"/>
+        <w:spacing w:before="240" w:line="225" w:lineRule="atLeast"/>
+        <w:jc w:val="both"/>
+        <w:rPr>
+          <w:rFonts w:ascii="Times New Roman" w:hAnsi="Times New Roman" w:cs="Times New Roman"/>
+          <w:color w:val="007000"/>
+          <w:sz w:val="24"/>
+          <w:szCs w:val="24"/>
+          <w:shd w:val="clear" w:color="auto" w:fill="FFFFFF"/>
+        </w:rPr>
+      </w:pPr>
+      <w:r>
+        <w:rPr>
+          <w:rFonts w:ascii="Times New Roman" w:hAnsi="Times New Roman" w:cs="Times New Roman"/>
+          <w:color w:val="007000"/>
+          <w:sz w:val="24"/>
+          <w:szCs w:val="24"/>
+          <w:shd w:val="clear" w:color="auto" w:fill="FFFFFF"/>
+        </w:rPr>
+        <w:t xml:space="preserve"> /&gt;</w:t>
+      </w:r>
+    </w:p>
+    <w:p>
+      <w:pPr>
+        <w:ind w:firstLine="720"/>
+        <w:jc w:val="both"/>
+        <w:rPr>
+          <w:sz w:val="24"/>
+          <w:szCs w:val="24"/>
+        </w:rPr>
+      </w:pPr>
+    </w:p>
+    <w:p>
+      <w:pPr>
+        <w:ind w:firstLine="720"/>
+        <w:jc w:val="both"/>
+        <w:rPr>
+          <w:sz w:val="24"/>
+          <w:szCs w:val="24"/>
+        </w:rPr>
+      </w:pPr>
+      <w:r>
+        <w:rPr>
+          <w:sz w:val="24"/>
+          <w:szCs w:val="24"/>
+        </w:rPr>
+        <w:t xml:space="preserve">. </w:t>
+      </w:r>
+    </w:p>
+    <w:p>
+      <w:pPr>
+        <w:ind w:firstLine="720"/>
+        <w:jc w:val="both"/>
+        <w:rPr>
+          <w:b/>
+          <w:sz w:val="24"/>
+          <w:szCs w:val="24"/>
+        </w:rPr>
+      </w:pPr>
+    </w:p>
+    <w:p>
+      <w:pPr>
+        <w:ind w:firstLine="720"/>
+        <w:jc w:val="both"/>
+        <w:rPr>
+          <w:b/>
+          <w:sz w:val="24"/>
+          <w:szCs w:val="24"/>
+        </w:rPr>
+      </w:pPr>
+      <w:r>
+        <w:rPr>
+          <w:b/>
+          <w:sz w:val="24"/>
+          <w:szCs w:val="24"/>
+        </w:rPr>
+        <w:t>Các bước cuối cùng để Enable MapView</w:t>
+      </w:r>
+    </w:p>
+    <w:p>
+      <w:pPr>
+        <w:ind w:firstLine="720"/>
+        <w:jc w:val="both"/>
+        <w:rPr>
+          <w:sz w:val="24"/>
+          <w:szCs w:val="24"/>
+        </w:rPr>
+      </w:pPr>
+      <w:r>
+        <w:rPr>
+          <w:sz w:val="24"/>
+          <w:szCs w:val="24"/>
+        </w:rPr>
+        <w:lastRenderedPageBreak/>
+        <w:t>Nếu bạn đã thêm Maps API Key MapViews trong ứng dụng của bạn, ở đây là các bước cuối cùng để cho phép MapView chạy:</w:t>
+      </w:r>
+    </w:p>
+    <w:p>
+      <w:pPr>
+        <w:ind w:firstLine="720"/>
+        <w:jc w:val="both"/>
+        <w:rPr>
+          <w:sz w:val="24"/>
+          <w:szCs w:val="24"/>
+        </w:rPr>
+      </w:pPr>
+      <w:r>
+        <w:rPr>
+          <w:sz w:val="24"/>
+          <w:szCs w:val="24"/>
+        </w:rPr>
+        <w:t>Hãy chắc chắn rằng bạn đã thêm vào một yếu tố &lt;uses-library&gt; bên ngoài com.google.android.maps thư viện . Các yếu tố phải là một đứa trẻ của các &lt;application&gt; phần tử trong biểu hiện của ứng dụng. Ví dụ:</w:t>
+      </w:r>
+    </w:p>
+    <w:p>
+      <w:pPr>
+        <w:pBdr>
+          <w:top w:val="single" w:sz="6" w:space="12" w:color="BBBBBB"/>
+          <w:left w:val="single" w:sz="6" w:space="12" w:color="BBBBBB"/>
+          <w:bottom w:val="single" w:sz="6" w:space="12" w:color="BBBBBB"/>
+          <w:right w:val="single" w:sz="6" w:space="12" w:color="BBBBBB"/>
+        </w:pBdr>
+        <w:shd w:val="clear" w:color="auto" w:fill="FAFAFA"/>
+        <w:tabs>
+          <w:tab w:val="left" w:pos="916"/>
+          <w:tab w:val="left" w:pos="1832"/>
+          <w:tab w:val="left" w:pos="2748"/>
+          <w:tab w:val="left" w:pos="3664"/>
+          <w:tab w:val="left" w:pos="4580"/>
+          <w:tab w:val="left" w:pos="5496"/>
+          <w:tab w:val="left" w:pos="6412"/>
+          <w:tab w:val="left" w:pos="7328"/>
+          <w:tab w:val="left" w:pos="8244"/>
+          <w:tab w:val="left" w:pos="9160"/>
+          <w:tab w:val="left" w:pos="10076"/>
+          <w:tab w:val="left" w:pos="10992"/>
+          <w:tab w:val="left" w:pos="11908"/>
+          <w:tab w:val="left" w:pos="12824"/>
+          <w:tab w:val="left" w:pos="13740"/>
+          <w:tab w:val="left" w:pos="14656"/>
+        </w:tabs>
+        <w:spacing w:before="120" w:after="144" w:line="225" w:lineRule="atLeast"/>
+        <w:jc w:val="both"/>
+        <w:rPr>
+          <w:rFonts w:eastAsia="Times New Roman"/>
+          <w:color w:val="007000"/>
+          <w:sz w:val="24"/>
+          <w:szCs w:val="24"/>
+          <w:shd w:val="clear" w:color="auto" w:fill="FFFFFF"/>
+        </w:rPr>
+      </w:pPr>
+      <w:r>
+        <w:rPr>
+          <w:rFonts w:eastAsia="Times New Roman"/>
+          <w:color w:val="007000"/>
+          <w:sz w:val="24"/>
+          <w:szCs w:val="24"/>
+          <w:shd w:val="clear" w:color="auto" w:fill="FFFFFF"/>
+        </w:rPr>
+        <w:t>&lt;manifest xmlns:android="http://schemas.android.com/apk/res/android"</w:t>
+      </w:r>
+    </w:p>
+    <w:p>
+      <w:pPr>
+        <w:pBdr>
+          <w:top w:val="single" w:sz="6" w:space="12" w:color="BBBBBB"/>
+          <w:left w:val="single" w:sz="6" w:space="12" w:color="BBBBBB"/>
+          <w:bottom w:val="single" w:sz="6" w:space="12" w:color="BBBBBB"/>
+          <w:right w:val="single" w:sz="6" w:space="12" w:color="BBBBBB"/>
+        </w:pBdr>
+        <w:shd w:val="clear" w:color="auto" w:fill="FAFAFA"/>
+        <w:tabs>
+          <w:tab w:val="left" w:pos="916"/>
+          <w:tab w:val="left" w:pos="1832"/>
+          <w:tab w:val="left" w:pos="2748"/>
+          <w:tab w:val="left" w:pos="3664"/>
+          <w:tab w:val="left" w:pos="4580"/>
+          <w:tab w:val="left" w:pos="5496"/>
+          <w:tab w:val="left" w:pos="6412"/>
+          <w:tab w:val="left" w:pos="7328"/>
+          <w:tab w:val="left" w:pos="8244"/>
+          <w:tab w:val="left" w:pos="9160"/>
+          <w:tab w:val="left" w:pos="10076"/>
+          <w:tab w:val="left" w:pos="10992"/>
+          <w:tab w:val="left" w:pos="11908"/>
+          <w:tab w:val="left" w:pos="12824"/>
+          <w:tab w:val="left" w:pos="13740"/>
+          <w:tab w:val="left" w:pos="14656"/>
+        </w:tabs>
+        <w:spacing w:before="120" w:after="144" w:line="225" w:lineRule="atLeast"/>
+        <w:jc w:val="both"/>
+        <w:rPr>
+          <w:rFonts w:eastAsia="Times New Roman"/>
+          <w:color w:val="007000"/>
+          <w:sz w:val="24"/>
+          <w:szCs w:val="24"/>
+          <w:shd w:val="clear" w:color="auto" w:fill="FFFFFF"/>
+        </w:rPr>
+      </w:pPr>
+      <w:r>
+        <w:rPr>
+          <w:rFonts w:eastAsia="Times New Roman"/>
+          <w:color w:val="007000"/>
+          <w:sz w:val="24"/>
+          <w:szCs w:val="24"/>
+          <w:shd w:val="clear" w:color="auto" w:fill="FFFFFF"/>
+        </w:rPr>
+        <w:t xml:space="preserve"> package="com.example.package.name"&gt;</w:t>
+      </w:r>
+    </w:p>
+    <w:p>
+      <w:pPr>
+        <w:pBdr>
+          <w:top w:val="single" w:sz="6" w:space="12" w:color="BBBBBB"/>
+          <w:left w:val="single" w:sz="6" w:space="12" w:color="BBBBBB"/>
+          <w:bottom w:val="single" w:sz="6" w:space="12" w:color="BBBBBB"/>
+          <w:right w:val="single" w:sz="6" w:space="12" w:color="BBBBBB"/>
+        </w:pBdr>
+        <w:shd w:val="clear" w:color="auto" w:fill="FAFAFA"/>
+        <w:tabs>
+          <w:tab w:val="left" w:pos="916"/>
+          <w:tab w:val="left" w:pos="1832"/>
+          <w:tab w:val="left" w:pos="2748"/>
+          <w:tab w:val="left" w:pos="3664"/>
+          <w:tab w:val="left" w:pos="4580"/>
+          <w:tab w:val="left" w:pos="5496"/>
+          <w:tab w:val="left" w:pos="6412"/>
+          <w:tab w:val="left" w:pos="7328"/>
+          <w:tab w:val="left" w:pos="8244"/>
+          <w:tab w:val="left" w:pos="9160"/>
+          <w:tab w:val="left" w:pos="10076"/>
+          <w:tab w:val="left" w:pos="10992"/>
+          <w:tab w:val="left" w:pos="11908"/>
+          <w:tab w:val="left" w:pos="12824"/>
+          <w:tab w:val="left" w:pos="13740"/>
+          <w:tab w:val="left" w:pos="14656"/>
+        </w:tabs>
+        <w:spacing w:before="120" w:after="144" w:line="225" w:lineRule="atLeast"/>
+        <w:jc w:val="both"/>
+        <w:rPr>
+          <w:rFonts w:eastAsia="Times New Roman"/>
+          <w:color w:val="007000"/>
+          <w:sz w:val="24"/>
+          <w:szCs w:val="24"/>
+          <w:shd w:val="clear" w:color="auto" w:fill="FFFFFF"/>
+        </w:rPr>
+      </w:pPr>
+      <w:r>
+        <w:rPr>
+          <w:rFonts w:eastAsia="Times New Roman"/>
+          <w:color w:val="007000"/>
+          <w:sz w:val="24"/>
+          <w:szCs w:val="24"/>
+          <w:shd w:val="clear" w:color="auto" w:fill="FFFFFF"/>
+        </w:rPr>
+        <w:t xml:space="preserve"> ...</w:t>
+      </w:r>
+    </w:p>
+    <w:p>
+      <w:pPr>
+        <w:pBdr>
+          <w:top w:val="single" w:sz="6" w:space="12" w:color="BBBBBB"/>
+          <w:left w:val="single" w:sz="6" w:space="12" w:color="BBBBBB"/>
+          <w:bottom w:val="single" w:sz="6" w:space="12" w:color="BBBBBB"/>
+          <w:right w:val="single" w:sz="6" w:space="12" w:color="BBBBBB"/>
+        </w:pBdr>
+        <w:shd w:val="clear" w:color="auto" w:fill="FAFAFA"/>
+        <w:tabs>
+          <w:tab w:val="left" w:pos="916"/>
+          <w:tab w:val="left" w:pos="1832"/>
+          <w:tab w:val="left" w:pos="2748"/>
+          <w:tab w:val="left" w:pos="3664"/>
+          <w:tab w:val="left" w:pos="4580"/>
+          <w:tab w:val="left" w:pos="5496"/>
+          <w:tab w:val="left" w:pos="6412"/>
+          <w:tab w:val="left" w:pos="7328"/>
+          <w:tab w:val="left" w:pos="8244"/>
+          <w:tab w:val="left" w:pos="9160"/>
+          <w:tab w:val="left" w:pos="10076"/>
+          <w:tab w:val="left" w:pos="10992"/>
+          <w:tab w:val="left" w:pos="11908"/>
+          <w:tab w:val="left" w:pos="12824"/>
+          <w:tab w:val="left" w:pos="13740"/>
+          <w:tab w:val="left" w:pos="14656"/>
+        </w:tabs>
+        <w:spacing w:before="120" w:after="144" w:line="225" w:lineRule="atLeast"/>
+        <w:jc w:val="both"/>
+        <w:rPr>
+          <w:rFonts w:eastAsia="Times New Roman"/>
+          <w:color w:val="007000"/>
+          <w:sz w:val="24"/>
+          <w:szCs w:val="24"/>
+          <w:shd w:val="clear" w:color="auto" w:fill="FFFFFF"/>
+        </w:rPr>
+      </w:pPr>
+      <w:r>
+        <w:rPr>
+          <w:rFonts w:eastAsia="Times New Roman"/>
+          <w:color w:val="007000"/>
+          <w:sz w:val="24"/>
+          <w:szCs w:val="24"/>
+          <w:shd w:val="clear" w:color="auto" w:fill="FFFFFF"/>
+        </w:rPr>
+        <w:t xml:space="preserve"> &lt;application android:name="MyApplication" &gt;</w:t>
+      </w:r>
+    </w:p>
+    <w:p>
+      <w:pPr>
+        <w:pBdr>
+          <w:top w:val="single" w:sz="6" w:space="12" w:color="BBBBBB"/>
+          <w:left w:val="single" w:sz="6" w:space="12" w:color="BBBBBB"/>
+          <w:bottom w:val="single" w:sz="6" w:space="12" w:color="BBBBBB"/>
+          <w:right w:val="single" w:sz="6" w:space="12" w:color="BBBBBB"/>
+        </w:pBdr>
+        <w:shd w:val="clear" w:color="auto" w:fill="FAFAFA"/>
+        <w:tabs>
+          <w:tab w:val="left" w:pos="916"/>
+          <w:tab w:val="left" w:pos="1832"/>
+          <w:tab w:val="left" w:pos="2748"/>
+          <w:tab w:val="left" w:pos="3664"/>
+          <w:tab w:val="left" w:pos="4580"/>
+          <w:tab w:val="left" w:pos="5496"/>
+          <w:tab w:val="left" w:pos="6412"/>
+          <w:tab w:val="left" w:pos="7328"/>
+          <w:tab w:val="left" w:pos="8244"/>
+          <w:tab w:val="left" w:pos="9160"/>
+          <w:tab w:val="left" w:pos="10076"/>
+          <w:tab w:val="left" w:pos="10992"/>
+          <w:tab w:val="left" w:pos="11908"/>
+          <w:tab w:val="left" w:pos="12824"/>
+          <w:tab w:val="left" w:pos="13740"/>
+          <w:tab w:val="left" w:pos="14656"/>
+        </w:tabs>
+        <w:spacing w:before="120" w:after="144" w:line="225" w:lineRule="atLeast"/>
+        <w:jc w:val="both"/>
+        <w:rPr>
+          <w:rFonts w:eastAsia="Times New Roman"/>
+          <w:color w:val="007000"/>
+          <w:sz w:val="24"/>
+          <w:szCs w:val="24"/>
+          <w:shd w:val="clear" w:color="auto" w:fill="FFFFFF"/>
+        </w:rPr>
+      </w:pPr>
+      <w:r>
+        <w:rPr>
+          <w:rFonts w:eastAsia="Times New Roman"/>
+          <w:color w:val="007000"/>
+          <w:sz w:val="24"/>
+          <w:szCs w:val="24"/>
+          <w:shd w:val="clear" w:color="auto" w:fill="FFFFFF"/>
+        </w:rPr>
+        <w:t xml:space="preserve">   &lt;uses-library android:name="com.google.android.maps" /&gt;</w:t>
+      </w:r>
+    </w:p>
+    <w:p>
+      <w:pPr>
+        <w:pBdr>
+          <w:top w:val="single" w:sz="6" w:space="12" w:color="BBBBBB"/>
+          <w:left w:val="single" w:sz="6" w:space="12" w:color="BBBBBB"/>
+          <w:bottom w:val="single" w:sz="6" w:space="12" w:color="BBBBBB"/>
+          <w:right w:val="single" w:sz="6" w:space="12" w:color="BBBBBB"/>
+        </w:pBdr>
+        <w:shd w:val="clear" w:color="auto" w:fill="FAFAFA"/>
+        <w:tabs>
+          <w:tab w:val="left" w:pos="916"/>
+          <w:tab w:val="left" w:pos="1832"/>
+          <w:tab w:val="left" w:pos="2748"/>
+          <w:tab w:val="left" w:pos="3664"/>
+          <w:tab w:val="left" w:pos="4580"/>
+          <w:tab w:val="left" w:pos="5496"/>
+          <w:tab w:val="left" w:pos="6412"/>
+          <w:tab w:val="left" w:pos="7328"/>
+          <w:tab w:val="left" w:pos="8244"/>
+          <w:tab w:val="left" w:pos="9160"/>
+          <w:tab w:val="left" w:pos="10076"/>
+          <w:tab w:val="left" w:pos="10992"/>
+          <w:tab w:val="left" w:pos="11908"/>
+          <w:tab w:val="left" w:pos="12824"/>
+          <w:tab w:val="left" w:pos="13740"/>
+          <w:tab w:val="left" w:pos="14656"/>
+        </w:tabs>
+        <w:spacing w:before="120" w:after="144" w:line="225" w:lineRule="atLeast"/>
+        <w:jc w:val="both"/>
+        <w:rPr>
+          <w:rFonts w:eastAsia="Times New Roman"/>
+          <w:color w:val="007000"/>
+          <w:sz w:val="24"/>
+          <w:szCs w:val="24"/>
+          <w:shd w:val="clear" w:color="auto" w:fill="FFFFFF"/>
+        </w:rPr>
+      </w:pPr>
+      <w:r>
+        <w:rPr>
+          <w:rFonts w:eastAsia="Times New Roman"/>
+          <w:color w:val="007000"/>
+          <w:sz w:val="24"/>
+          <w:szCs w:val="24"/>
+          <w:shd w:val="clear" w:color="auto" w:fill="FFFFFF"/>
+        </w:rPr>
+        <w:t xml:space="preserve"> ...</w:t>
+      </w:r>
+    </w:p>
+    <w:p>
+      <w:pPr>
+        <w:pBdr>
+          <w:top w:val="single" w:sz="6" w:space="12" w:color="BBBBBB"/>
+          <w:left w:val="single" w:sz="6" w:space="12" w:color="BBBBBB"/>
+          <w:bottom w:val="single" w:sz="6" w:space="12" w:color="BBBBBB"/>
+          <w:right w:val="single" w:sz="6" w:space="12" w:color="BBBBBB"/>
+        </w:pBdr>
+        <w:shd w:val="clear" w:color="auto" w:fill="FAFAFA"/>
+        <w:tabs>
+          <w:tab w:val="left" w:pos="916"/>
+          <w:tab w:val="left" w:pos="1832"/>
+          <w:tab w:val="left" w:pos="2748"/>
+          <w:tab w:val="left" w:pos="3664"/>
+          <w:tab w:val="left" w:pos="4580"/>
+          <w:tab w:val="left" w:pos="5496"/>
+          <w:tab w:val="left" w:pos="6412"/>
+          <w:tab w:val="left" w:pos="7328"/>
+          <w:tab w:val="left" w:pos="8244"/>
+          <w:tab w:val="left" w:pos="9160"/>
+          <w:tab w:val="left" w:pos="10076"/>
+          <w:tab w:val="left" w:pos="10992"/>
+          <w:tab w:val="left" w:pos="11908"/>
+          <w:tab w:val="left" w:pos="12824"/>
+          <w:tab w:val="left" w:pos="13740"/>
+          <w:tab w:val="left" w:pos="14656"/>
+        </w:tabs>
+        <w:spacing w:before="120" w:after="144" w:line="225" w:lineRule="atLeast"/>
+        <w:jc w:val="both"/>
+        <w:rPr>
+          <w:rFonts w:eastAsia="Times New Roman"/>
+          <w:color w:val="007000"/>
+          <w:sz w:val="24"/>
+          <w:szCs w:val="24"/>
+          <w:shd w:val="clear" w:color="auto" w:fill="FFFFFF"/>
+        </w:rPr>
+      </w:pPr>
+      <w:r>
+        <w:rPr>
+          <w:rFonts w:eastAsia="Times New Roman"/>
+          <w:color w:val="007000"/>
+          <w:sz w:val="24"/>
+          <w:szCs w:val="24"/>
+          <w:shd w:val="clear" w:color="auto" w:fill="FFFFFF"/>
+        </w:rPr>
+        <w:t xml:space="preserve"> &lt;/application&gt;</w:t>
+      </w:r>
+    </w:p>
+    <w:p>
+      <w:pPr>
+        <w:ind w:firstLine="720"/>
+        <w:jc w:val="both"/>
+        <w:rPr>
+          <w:sz w:val="24"/>
+          <w:szCs w:val="24"/>
+        </w:rPr>
+      </w:pPr>
+    </w:p>
+    <w:p>
+      <w:bookmarkStart w:id="0" w:name="_GoBack"/>
+      <w:bookmarkEnd w:id="0"/>
     </w:p>
     <w:sectPr>
       <w:pgSz w:w="12240" w:h="15840"/>
@@ -229,6 +2637,54 @@
       <w:u w:val="single"/>
     </w:rPr>
   </w:style>
+  <w:style w:type="paragraph" w:styleId="HTMLPreformatted">
+    <w:name w:val="HTML Preformatted"/>
+    <w:basedOn w:val="Normal"/>
+    <w:link w:val="HTMLPreformattedChar"/>
+    <w:uiPriority w:val="99"/>
+    <w:semiHidden/>
+    <w:unhideWhenUsed/>
+    <w:rsid w:val="00B360FA"/>
+    <w:pPr>
+      <w:tabs>
+        <w:tab w:val="left" w:pos="916"/>
+        <w:tab w:val="left" w:pos="1832"/>
+        <w:tab w:val="left" w:pos="2748"/>
+        <w:tab w:val="left" w:pos="3664"/>
+        <w:tab w:val="left" w:pos="4580"/>
+        <w:tab w:val="left" w:pos="5496"/>
+        <w:tab w:val="left" w:pos="6412"/>
+        <w:tab w:val="left" w:pos="7328"/>
+        <w:tab w:val="left" w:pos="8244"/>
+        <w:tab w:val="left" w:pos="9160"/>
+        <w:tab w:val="left" w:pos="10076"/>
+        <w:tab w:val="left" w:pos="10992"/>
+        <w:tab w:val="left" w:pos="11908"/>
+        <w:tab w:val="left" w:pos="12824"/>
+        <w:tab w:val="left" w:pos="13740"/>
+        <w:tab w:val="left" w:pos="14656"/>
+      </w:tabs>
+      <w:spacing w:after="0" w:line="240" w:lineRule="auto"/>
+    </w:pPr>
+    <w:rPr>
+      <w:rFonts w:ascii="Courier New" w:eastAsia="Times New Roman" w:hAnsi="Courier New" w:cs="Courier New"/>
+      <w:sz w:val="20"/>
+      <w:szCs w:val="20"/>
+    </w:rPr>
+  </w:style>
+  <w:style w:type="character" w:customStyle="1" w:styleId="HTMLPreformattedChar">
+    <w:name w:val="HTML Preformatted Char"/>
+    <w:basedOn w:val="DefaultParagraphFont"/>
+    <w:link w:val="HTMLPreformatted"/>
+    <w:uiPriority w:val="99"/>
+    <w:semiHidden/>
+    <w:rsid w:val="00B360FA"/>
+    <w:rPr>
+      <w:rFonts w:ascii="Courier New" w:eastAsia="Times New Roman" w:hAnsi="Courier New" w:cs="Courier New"/>
+      <w:sz w:val="20"/>
+      <w:szCs w:val="20"/>
+    </w:rPr>
+  </w:style>
 </w:styles>
 </file>
 
@@ -429,6 +2885,54 @@
     <w:rPr>
       <w:color w:val="0000FF"/>
       <w:u w:val="single"/>
+    </w:rPr>
+  </w:style>
+  <w:style w:type="paragraph" w:styleId="HTMLPreformatted">
+    <w:name w:val="HTML Preformatted"/>
+    <w:basedOn w:val="Normal"/>
+    <w:link w:val="HTMLPreformattedChar"/>
+    <w:uiPriority w:val="99"/>
+    <w:semiHidden/>
+    <w:unhideWhenUsed/>
+    <w:rsid w:val="00B360FA"/>
+    <w:pPr>
+      <w:tabs>
+        <w:tab w:val="left" w:pos="916"/>
+        <w:tab w:val="left" w:pos="1832"/>
+        <w:tab w:val="left" w:pos="2748"/>
+        <w:tab w:val="left" w:pos="3664"/>
+        <w:tab w:val="left" w:pos="4580"/>
+        <w:tab w:val="left" w:pos="5496"/>
+        <w:tab w:val="left" w:pos="6412"/>
+        <w:tab w:val="left" w:pos="7328"/>
+        <w:tab w:val="left" w:pos="8244"/>
+        <w:tab w:val="left" w:pos="9160"/>
+        <w:tab w:val="left" w:pos="10076"/>
+        <w:tab w:val="left" w:pos="10992"/>
+        <w:tab w:val="left" w:pos="11908"/>
+        <w:tab w:val="left" w:pos="12824"/>
+        <w:tab w:val="left" w:pos="13740"/>
+        <w:tab w:val="left" w:pos="14656"/>
+      </w:tabs>
+      <w:spacing w:after="0" w:line="240" w:lineRule="auto"/>
+    </w:pPr>
+    <w:rPr>
+      <w:rFonts w:ascii="Courier New" w:eastAsia="Times New Roman" w:hAnsi="Courier New" w:cs="Courier New"/>
+      <w:sz w:val="20"/>
+      <w:szCs w:val="20"/>
+    </w:rPr>
+  </w:style>
+  <w:style w:type="character" w:customStyle="1" w:styleId="HTMLPreformattedChar">
+    <w:name w:val="HTML Preformatted Char"/>
+    <w:basedOn w:val="DefaultParagraphFont"/>
+    <w:link w:val="HTMLPreformatted"/>
+    <w:uiPriority w:val="99"/>
+    <w:semiHidden/>
+    <w:rsid w:val="00B360FA"/>
+    <w:rPr>
+      <w:rFonts w:ascii="Courier New" w:eastAsia="Times New Roman" w:hAnsi="Courier New" w:cs="Courier New"/>
+      <w:sz w:val="20"/>
+      <w:szCs w:val="20"/>
     </w:rPr>
   </w:style>
 </w:styles>

</xml_diff>